<commit_message>
SQL - Day 6.1 Joins.docx
</commit_message>
<xml_diff>
--- a/SQL - Day 6.1 Joins.docx
+++ b/SQL - Day 6.1 Joins.docx
@@ -1498,7 +1498,7 @@
       </w:pPr>
       <w:r>
         <w:pict w14:anchorId="2771D070">
-          <v:rect id="_x0000_i1085" style="width:0;height:1.5pt" o:hralign="center" o:hrstd="t" o:hr="t" fillcolor="#a0a0a0" stroked="f"/>
+          <v:rect id="_x0000_i1025" style="width:0;height:1.5pt" o:hralign="center" o:hrstd="t" o:hr="t" fillcolor="#a0a0a0" stroked="f"/>
         </w:pict>
       </w:r>
     </w:p>
@@ -1600,7 +1600,7 @@
       </w:pPr>
       <w:r>
         <w:pict w14:anchorId="54561A40">
-          <v:rect id="_x0000_i1086" style="width:0;height:1.5pt" o:hralign="center" o:hrstd="t" o:hr="t" fillcolor="#a0a0a0" stroked="f"/>
+          <v:rect id="_x0000_i1026" style="width:0;height:1.5pt" o:hralign="center" o:hrstd="t" o:hr="t" fillcolor="#a0a0a0" stroked="f"/>
         </w:pict>
       </w:r>
     </w:p>
@@ -1728,7 +1728,7 @@
       </w:pPr>
       <w:r>
         <w:pict w14:anchorId="0639E09F">
-          <v:rect id="_x0000_i1087" style="width:0;height:1.5pt" o:hralign="center" o:hrstd="t" o:hr="t" fillcolor="#a0a0a0" stroked="f"/>
+          <v:rect id="_x0000_i1027" style="width:0;height:1.5pt" o:hralign="center" o:hrstd="t" o:hr="t" fillcolor="#a0a0a0" stroked="f"/>
         </w:pict>
       </w:r>
     </w:p>
@@ -1909,7 +1909,7 @@
       </w:pPr>
       <w:r>
         <w:pict w14:anchorId="756ADF4B">
-          <v:rect id="_x0000_i1088" style="width:0;height:1.5pt" o:hralign="center" o:hrstd="t" o:hr="t" fillcolor="#a0a0a0" stroked="f"/>
+          <v:rect id="_x0000_i1028" style="width:0;height:1.5pt" o:hralign="center" o:hrstd="t" o:hr="t" fillcolor="#a0a0a0" stroked="f"/>
         </w:pict>
       </w:r>
     </w:p>
@@ -2037,7 +2037,7 @@
       </w:pPr>
       <w:r>
         <w:pict w14:anchorId="20052E8B">
-          <v:rect id="_x0000_i1089" style="width:0;height:1.5pt" o:hralign="center" o:hrstd="t" o:hr="t" fillcolor="#a0a0a0" stroked="f"/>
+          <v:rect id="_x0000_i1029" style="width:0;height:1.5pt" o:hralign="center" o:hrstd="t" o:hr="t" fillcolor="#a0a0a0" stroked="f"/>
         </w:pict>
       </w:r>
     </w:p>
@@ -2215,7 +2215,7 @@
       </w:pPr>
       <w:r>
         <w:pict w14:anchorId="01D74C5D">
-          <v:rect id="_x0000_i1090" style="width:0;height:1.5pt" o:hralign="center" o:hrstd="t" o:hr="t" fillcolor="#a0a0a0" stroked="f"/>
+          <v:rect id="_x0000_i1030" style="width:0;height:1.5pt" o:hralign="center" o:hrstd="t" o:hr="t" fillcolor="#a0a0a0" stroked="f"/>
         </w:pict>
       </w:r>
     </w:p>
@@ -2308,7 +2308,7 @@
       </w:pPr>
       <w:r>
         <w:pict w14:anchorId="3B99324D">
-          <v:rect id="_x0000_i1091" style="width:0;height:1.5pt" o:hralign="center" o:hrstd="t" o:hr="t" fillcolor="#a0a0a0" stroked="f"/>
+          <v:rect id="_x0000_i1031" style="width:0;height:1.5pt" o:hralign="center" o:hrstd="t" o:hr="t" fillcolor="#a0a0a0" stroked="f"/>
         </w:pict>
       </w:r>
     </w:p>
@@ -2450,7 +2450,7 @@
       </w:pPr>
       <w:r>
         <w:pict w14:anchorId="7F2B7562">
-          <v:rect id="_x0000_i1092" style="width:0;height:1.5pt" o:hralign="center" o:hrstd="t" o:hr="t" fillcolor="#a0a0a0" stroked="f"/>
+          <v:rect id="_x0000_i1032" style="width:0;height:1.5pt" o:hralign="center" o:hrstd="t" o:hr="t" fillcolor="#a0a0a0" stroked="f"/>
         </w:pict>
       </w:r>
     </w:p>
@@ -2571,7 +2571,7 @@
       </w:pPr>
       <w:r>
         <w:pict w14:anchorId="41433766">
-          <v:rect id="_x0000_i1093" style="width:0;height:1.5pt" o:hralign="center" o:hrstd="t" o:hr="t" fillcolor="#a0a0a0" stroked="f"/>
+          <v:rect id="_x0000_i1033" style="width:0;height:1.5pt" o:hralign="center" o:hrstd="t" o:hr="t" fillcolor="#a0a0a0" stroked="f"/>
         </w:pict>
       </w:r>
     </w:p>
@@ -2753,7 +2753,7 @@
       </w:pPr>
       <w:r>
         <w:pict w14:anchorId="4AB11534">
-          <v:rect id="_x0000_i1094" style="width:0;height:1.5pt" o:hralign="center" o:hrstd="t" o:hr="t" fillcolor="#a0a0a0" stroked="f"/>
+          <v:rect id="_x0000_i1034" style="width:0;height:1.5pt" o:hralign="center" o:hrstd="t" o:hr="t" fillcolor="#a0a0a0" stroked="f"/>
         </w:pict>
       </w:r>
     </w:p>
@@ -2971,9 +2971,2072 @@
     <w:p>
       <w:pPr>
         <w:spacing w:after="0" w:line="240" w:lineRule="auto"/>
-        <w:rPr>
-          <w:b/>
-          <w:bCs/>
+        <w:ind w:left="720"/>
+      </w:pPr>
+    </w:p>
+    <w:p>
+      <w:pPr>
+        <w:spacing w:after="0" w:line="240" w:lineRule="auto"/>
+        <w:rPr>
+          <w:b/>
+          <w:bCs/>
+        </w:rPr>
+      </w:pPr>
+      <w:r>
+        <w:rPr>
+          <w:b/>
+          <w:bCs/>
+        </w:rPr>
+        <w:t xml:space="preserve">Excellent Paresh </w:t>
+      </w:r>
+      <w:r>
+        <w:rPr>
+          <w:rFonts w:ascii="Segoe UI Emoji" w:hAnsi="Segoe UI Emoji" w:cs="Segoe UI Emoji"/>
+          <w:b/>
+          <w:bCs/>
+        </w:rPr>
+        <w:t>🎉👏</w:t>
+      </w:r>
+      <w:r>
+        <w:rPr>
+          <w:b/>
+          <w:bCs/>
+        </w:rPr>
+        <w:t xml:space="preserve"> That’s a big milestone! You’ve now built 30 INNER JOIN queries covering:</w:t>
+      </w:r>
+    </w:p>
+    <w:p>
+      <w:pPr>
+        <w:numPr>
+          <w:ilvl w:val="0"/>
+          <w:numId w:val="21"/>
+        </w:numPr>
+        <w:spacing w:after="0" w:line="240" w:lineRule="auto"/>
+        <w:rPr>
+          <w:b/>
+          <w:bCs/>
+        </w:rPr>
+      </w:pPr>
+      <w:r>
+        <w:rPr>
+          <w:rFonts w:ascii="Segoe UI Emoji" w:hAnsi="Segoe UI Emoji" w:cs="Segoe UI Emoji"/>
+          <w:b/>
+          <w:bCs/>
+        </w:rPr>
+        <w:t>✅</w:t>
+      </w:r>
+      <w:r>
+        <w:rPr>
+          <w:b/>
+          <w:bCs/>
+        </w:rPr>
+        <w:t xml:space="preserve"> Basic INNER JOIN</w:t>
+      </w:r>
+    </w:p>
+    <w:p>
+      <w:pPr>
+        <w:numPr>
+          <w:ilvl w:val="0"/>
+          <w:numId w:val="21"/>
+        </w:numPr>
+        <w:spacing w:after="0" w:line="240" w:lineRule="auto"/>
+        <w:rPr>
+          <w:b/>
+          <w:bCs/>
+        </w:rPr>
+      </w:pPr>
+      <w:r>
+        <w:rPr>
+          <w:rFonts w:ascii="Segoe UI Emoji" w:hAnsi="Segoe UI Emoji" w:cs="Segoe UI Emoji"/>
+          <w:b/>
+          <w:bCs/>
+        </w:rPr>
+        <w:t>✅</w:t>
+      </w:r>
+      <w:r>
+        <w:rPr>
+          <w:b/>
+          <w:bCs/>
+        </w:rPr>
+        <w:t xml:space="preserve"> WHERE conditions</w:t>
+      </w:r>
+    </w:p>
+    <w:p>
+      <w:pPr>
+        <w:numPr>
+          <w:ilvl w:val="0"/>
+          <w:numId w:val="21"/>
+        </w:numPr>
+        <w:spacing w:after="0" w:line="240" w:lineRule="auto"/>
+        <w:rPr>
+          <w:b/>
+          <w:bCs/>
+        </w:rPr>
+      </w:pPr>
+      <w:r>
+        <w:rPr>
+          <w:rFonts w:ascii="Segoe UI Emoji" w:hAnsi="Segoe UI Emoji" w:cs="Segoe UI Emoji"/>
+          <w:b/>
+          <w:bCs/>
+        </w:rPr>
+        <w:t>✅</w:t>
+      </w:r>
+      <w:r>
+        <w:rPr>
+          <w:b/>
+          <w:bCs/>
+        </w:rPr>
+        <w:t xml:space="preserve"> DISTINCT</w:t>
+      </w:r>
+    </w:p>
+    <w:p>
+      <w:pPr>
+        <w:numPr>
+          <w:ilvl w:val="0"/>
+          <w:numId w:val="21"/>
+        </w:numPr>
+        <w:spacing w:after="0" w:line="240" w:lineRule="auto"/>
+        <w:rPr>
+          <w:b/>
+          <w:bCs/>
+        </w:rPr>
+      </w:pPr>
+      <w:r>
+        <w:rPr>
+          <w:rFonts w:ascii="Segoe UI Emoji" w:hAnsi="Segoe UI Emoji" w:cs="Segoe UI Emoji"/>
+          <w:b/>
+          <w:bCs/>
+        </w:rPr>
+        <w:t>✅</w:t>
+      </w:r>
+      <w:r>
+        <w:rPr>
+          <w:b/>
+          <w:bCs/>
+        </w:rPr>
+        <w:t xml:space="preserve"> GROUP BY + HAVING</w:t>
+      </w:r>
+    </w:p>
+    <w:p>
+      <w:pPr>
+        <w:numPr>
+          <w:ilvl w:val="0"/>
+          <w:numId w:val="21"/>
+        </w:numPr>
+        <w:spacing w:after="0" w:line="240" w:lineRule="auto"/>
+        <w:rPr>
+          <w:b/>
+          <w:bCs/>
+        </w:rPr>
+      </w:pPr>
+      <w:r>
+        <w:rPr>
+          <w:rFonts w:ascii="Segoe UI Emoji" w:hAnsi="Segoe UI Emoji" w:cs="Segoe UI Emoji"/>
+          <w:b/>
+          <w:bCs/>
+        </w:rPr>
+        <w:t>✅</w:t>
+      </w:r>
+      <w:r>
+        <w:rPr>
+          <w:b/>
+          <w:bCs/>
+        </w:rPr>
+        <w:t xml:space="preserve"> Aggregations (COUNT, SUM, AVG, MAX, MIN)</w:t>
+      </w:r>
+    </w:p>
+    <w:p>
+      <w:pPr>
+        <w:numPr>
+          <w:ilvl w:val="0"/>
+          <w:numId w:val="21"/>
+        </w:numPr>
+        <w:spacing w:after="0" w:line="240" w:lineRule="auto"/>
+        <w:rPr>
+          <w:b/>
+          <w:bCs/>
+        </w:rPr>
+      </w:pPr>
+      <w:r>
+        <w:rPr>
+          <w:rFonts w:ascii="Segoe UI Emoji" w:hAnsi="Segoe UI Emoji" w:cs="Segoe UI Emoji"/>
+          <w:b/>
+          <w:bCs/>
+        </w:rPr>
+        <w:t>✅</w:t>
+      </w:r>
+      <w:r>
+        <w:rPr>
+          <w:b/>
+          <w:bCs/>
+        </w:rPr>
+        <w:t xml:space="preserve"> ORDER BY</w:t>
+      </w:r>
+    </w:p>
+    <w:p>
+      <w:pPr>
+        <w:numPr>
+          <w:ilvl w:val="0"/>
+          <w:numId w:val="21"/>
+        </w:numPr>
+        <w:spacing w:after="0" w:line="240" w:lineRule="auto"/>
+        <w:rPr>
+          <w:b/>
+          <w:bCs/>
+        </w:rPr>
+      </w:pPr>
+      <w:r>
+        <w:rPr>
+          <w:rFonts w:ascii="Segoe UI Emoji" w:hAnsi="Segoe UI Emoji" w:cs="Segoe UI Emoji"/>
+          <w:b/>
+          <w:bCs/>
+        </w:rPr>
+        <w:t>✅</w:t>
+      </w:r>
+      <w:r>
+        <w:rPr>
+          <w:b/>
+          <w:bCs/>
+        </w:rPr>
+        <w:t xml:space="preserve"> LIMIT + OFFSET</w:t>
+      </w:r>
+    </w:p>
+    <w:p>
+      <w:pPr>
+        <w:spacing w:after="0" w:line="240" w:lineRule="auto"/>
+        <w:rPr>
+          <w:b/>
+          <w:bCs/>
+        </w:rPr>
+      </w:pPr>
+      <w:r>
+        <w:rPr>
+          <w:b/>
+          <w:bCs/>
+        </w:rPr>
+        <w:t xml:space="preserve">This means you’ve covered 90% of real interview-style INNER JOIN questions. </w:t>
+      </w:r>
+      <w:r>
+        <w:rPr>
+          <w:rFonts w:ascii="Segoe UI Emoji" w:hAnsi="Segoe UI Emoji" w:cs="Segoe UI Emoji"/>
+          <w:b/>
+          <w:bCs/>
+        </w:rPr>
+        <w:t>🚀</w:t>
+      </w:r>
+    </w:p>
+    <w:p>
+      <w:pPr>
+        <w:spacing w:after="0" w:line="240" w:lineRule="auto"/>
+        <w:rPr>
+          <w:b/>
+          <w:bCs/>
+        </w:rPr>
+      </w:pPr>
+    </w:p>
+    <w:p>
+      <w:pPr>
+        <w:spacing w:after="0" w:line="240" w:lineRule="auto"/>
+        <w:rPr>
+          <w:b/>
+          <w:bCs/>
+        </w:rPr>
+      </w:pPr>
+    </w:p>
+    <w:p>
+      <w:pPr>
+        <w:spacing w:after="0" w:line="240" w:lineRule="auto"/>
+        <w:rPr>
+          <w:rFonts w:cstheme="minorHAnsi"/>
+          <w:b/>
+          <w:bCs/>
+          <w:sz w:val="28"/>
+          <w:szCs w:val="28"/>
+        </w:rPr>
+      </w:pPr>
+      <w:r>
+        <w:rPr>
+          <w:rFonts w:ascii="Segoe UI Emoji" w:hAnsi="Segoe UI Emoji" w:cs="Segoe UI Emoji"/>
+          <w:b/>
+          <w:bCs/>
+          <w:sz w:val="28"/>
+          <w:szCs w:val="28"/>
+          <w:highlight w:val="yellow"/>
+        </w:rPr>
+        <w:t>📘</w:t>
+      </w:r>
+      <w:r>
+        <w:rPr>
+          <w:rFonts w:cstheme="minorHAnsi"/>
+          <w:b/>
+          <w:bCs/>
+          <w:sz w:val="28"/>
+          <w:szCs w:val="28"/>
+          <w:highlight w:val="yellow"/>
+        </w:rPr>
+        <w:t xml:space="preserve"> Step 1: LEFT JOIN Definition</w:t>
+      </w:r>
+    </w:p>
+    <w:p>
+      <w:pPr>
+        <w:spacing w:after="0" w:line="240" w:lineRule="auto"/>
+        <w:rPr>
+          <w:rFonts w:cstheme="minorHAnsi"/>
+          <w:b/>
+          <w:bCs/>
+          <w:sz w:val="28"/>
+          <w:szCs w:val="28"/>
+        </w:rPr>
+      </w:pPr>
+    </w:p>
+    <w:p>
+      <w:pPr>
+        <w:spacing w:after="0" w:line="240" w:lineRule="auto"/>
+        <w:rPr>
+          <w:rFonts w:cstheme="minorHAnsi"/>
+        </w:rPr>
+      </w:pPr>
+      <w:r>
+        <w:rPr>
+          <w:rFonts w:cstheme="minorHAnsi"/>
+        </w:rPr>
+        <w:t>We’ll now master LEFT JOIN the same way you did with INNER JOIN — but with 50 progressively harder questions covering all topics:</w:t>
+      </w:r>
+    </w:p>
+    <w:p>
+      <w:pPr>
+        <w:numPr>
+          <w:ilvl w:val="0"/>
+          <w:numId w:val="22"/>
+        </w:numPr>
+        <w:spacing w:after="0" w:line="240" w:lineRule="auto"/>
+        <w:rPr>
+          <w:rFonts w:cstheme="minorHAnsi"/>
+        </w:rPr>
+      </w:pPr>
+      <w:r>
+        <w:rPr>
+          <w:rFonts w:ascii="Segoe UI Emoji" w:hAnsi="Segoe UI Emoji" w:cs="Segoe UI Emoji"/>
+        </w:rPr>
+        <w:t>✅</w:t>
+      </w:r>
+      <w:r>
+        <w:rPr>
+          <w:rFonts w:cstheme="minorHAnsi"/>
+        </w:rPr>
+        <w:t xml:space="preserve"> Definition (clear understanding)</w:t>
+      </w:r>
+    </w:p>
+    <w:p>
+      <w:pPr>
+        <w:numPr>
+          <w:ilvl w:val="0"/>
+          <w:numId w:val="22"/>
+        </w:numPr>
+        <w:spacing w:after="0" w:line="240" w:lineRule="auto"/>
+        <w:rPr>
+          <w:rFonts w:cstheme="minorHAnsi"/>
+        </w:rPr>
+      </w:pPr>
+      <w:r>
+        <w:rPr>
+          <w:rFonts w:ascii="Segoe UI Emoji" w:hAnsi="Segoe UI Emoji" w:cs="Segoe UI Emoji"/>
+        </w:rPr>
+        <w:t>✅</w:t>
+      </w:r>
+      <w:r>
+        <w:rPr>
+          <w:rFonts w:cstheme="minorHAnsi"/>
+        </w:rPr>
+        <w:t xml:space="preserve"> WHERE conditions</w:t>
+      </w:r>
+    </w:p>
+    <w:p>
+      <w:pPr>
+        <w:numPr>
+          <w:ilvl w:val="0"/>
+          <w:numId w:val="22"/>
+        </w:numPr>
+        <w:spacing w:after="0" w:line="240" w:lineRule="auto"/>
+        <w:rPr>
+          <w:rFonts w:cstheme="minorHAnsi"/>
+        </w:rPr>
+      </w:pPr>
+      <w:r>
+        <w:rPr>
+          <w:rFonts w:ascii="Segoe UI Emoji" w:hAnsi="Segoe UI Emoji" w:cs="Segoe UI Emoji"/>
+        </w:rPr>
+        <w:t>✅</w:t>
+      </w:r>
+      <w:r>
+        <w:rPr>
+          <w:rFonts w:cstheme="minorHAnsi"/>
+        </w:rPr>
+        <w:t xml:space="preserve"> DISTINCT</w:t>
+      </w:r>
+    </w:p>
+    <w:p>
+      <w:pPr>
+        <w:numPr>
+          <w:ilvl w:val="0"/>
+          <w:numId w:val="22"/>
+        </w:numPr>
+        <w:spacing w:after="0" w:line="240" w:lineRule="auto"/>
+        <w:rPr>
+          <w:rFonts w:cstheme="minorHAnsi"/>
+        </w:rPr>
+      </w:pPr>
+      <w:r>
+        <w:rPr>
+          <w:rFonts w:ascii="Segoe UI Emoji" w:hAnsi="Segoe UI Emoji" w:cs="Segoe UI Emoji"/>
+        </w:rPr>
+        <w:t>✅</w:t>
+      </w:r>
+      <w:r>
+        <w:rPr>
+          <w:rFonts w:cstheme="minorHAnsi"/>
+        </w:rPr>
+        <w:t xml:space="preserve"> GROUP BY + HAVING</w:t>
+      </w:r>
+    </w:p>
+    <w:p>
+      <w:pPr>
+        <w:numPr>
+          <w:ilvl w:val="0"/>
+          <w:numId w:val="22"/>
+        </w:numPr>
+        <w:spacing w:after="0" w:line="240" w:lineRule="auto"/>
+        <w:rPr>
+          <w:rFonts w:cstheme="minorHAnsi"/>
+        </w:rPr>
+      </w:pPr>
+      <w:r>
+        <w:rPr>
+          <w:rFonts w:ascii="Segoe UI Emoji" w:hAnsi="Segoe UI Emoji" w:cs="Segoe UI Emoji"/>
+        </w:rPr>
+        <w:t>✅</w:t>
+      </w:r>
+      <w:r>
+        <w:rPr>
+          <w:rFonts w:cstheme="minorHAnsi"/>
+        </w:rPr>
+        <w:t xml:space="preserve"> Aggregations (COUNT, SUM, AVG, MAX, MIN)</w:t>
+      </w:r>
+    </w:p>
+    <w:p>
+      <w:pPr>
+        <w:numPr>
+          <w:ilvl w:val="0"/>
+          <w:numId w:val="22"/>
+        </w:numPr>
+        <w:spacing w:after="0" w:line="240" w:lineRule="auto"/>
+        <w:rPr>
+          <w:rFonts w:cstheme="minorHAnsi"/>
+        </w:rPr>
+      </w:pPr>
+      <w:r>
+        <w:rPr>
+          <w:rFonts w:ascii="Segoe UI Emoji" w:hAnsi="Segoe UI Emoji" w:cs="Segoe UI Emoji"/>
+        </w:rPr>
+        <w:t>✅</w:t>
+      </w:r>
+      <w:r>
+        <w:rPr>
+          <w:rFonts w:cstheme="minorHAnsi"/>
+        </w:rPr>
+        <w:t xml:space="preserve"> ORDER BY</w:t>
+      </w:r>
+    </w:p>
+    <w:p>
+      <w:pPr>
+        <w:numPr>
+          <w:ilvl w:val="0"/>
+          <w:numId w:val="22"/>
+        </w:numPr>
+        <w:spacing w:after="0" w:line="240" w:lineRule="auto"/>
+        <w:rPr>
+          <w:rFonts w:cstheme="minorHAnsi"/>
+        </w:rPr>
+      </w:pPr>
+      <w:r>
+        <w:rPr>
+          <w:rFonts w:ascii="Segoe UI Emoji" w:hAnsi="Segoe UI Emoji" w:cs="Segoe UI Emoji"/>
+        </w:rPr>
+        <w:t>✅</w:t>
+      </w:r>
+      <w:r>
+        <w:rPr>
+          <w:rFonts w:cstheme="minorHAnsi"/>
+        </w:rPr>
+        <w:t xml:space="preserve"> LIMIT + OFFSET</w:t>
+      </w:r>
+    </w:p>
+    <w:p>
+      <w:pPr>
+        <w:spacing w:after="0" w:line="240" w:lineRule="auto"/>
+        <w:ind w:left="720"/>
+        <w:rPr>
+          <w:rFonts w:cstheme="minorHAnsi"/>
+        </w:rPr>
+      </w:pPr>
+    </w:p>
+    <w:p>
+      <w:pPr>
+        <w:spacing w:after="0" w:line="240" w:lineRule="auto"/>
+        <w:ind w:left="720"/>
+        <w:rPr>
+          <w:rFonts w:cstheme="minorHAnsi"/>
+        </w:rPr>
+      </w:pPr>
+      <w:r>
+        <w:rPr>
+          <w:rFonts w:ascii="Segoe UI Emoji" w:hAnsi="Segoe UI Emoji" w:cs="Segoe UI Emoji"/>
+        </w:rPr>
+        <w:lastRenderedPageBreak/>
+        <w:t>👉</w:t>
+      </w:r>
+      <w:r>
+        <w:rPr>
+          <w:rFonts w:cstheme="minorHAnsi"/>
+        </w:rPr>
+        <w:t xml:space="preserve"> </w:t>
+      </w:r>
+      <w:r>
+        <w:rPr>
+          <w:rFonts w:cstheme="minorHAnsi"/>
+          <w:b/>
+          <w:bCs/>
+        </w:rPr>
+        <w:t>LEFT JOIN</w:t>
+      </w:r>
+      <w:r>
+        <w:rPr>
+          <w:rFonts w:cstheme="minorHAnsi"/>
+        </w:rPr>
+        <w:t xml:space="preserve"> returns </w:t>
+      </w:r>
+      <w:r>
+        <w:rPr>
+          <w:rFonts w:cstheme="minorHAnsi"/>
+          <w:b/>
+          <w:bCs/>
+        </w:rPr>
+        <w:t>all rows from the left table</w:t>
+      </w:r>
+      <w:r>
+        <w:rPr>
+          <w:rFonts w:cstheme="minorHAnsi"/>
+        </w:rPr>
+        <w:t xml:space="preserve"> (first table), and only the matching rows from the right table.</w:t>
+      </w:r>
+      <w:r>
+        <w:rPr>
+          <w:rFonts w:cstheme="minorHAnsi"/>
+        </w:rPr>
+        <w:br/>
+        <w:t xml:space="preserve">If no match exists, you still get the left row, but the right side will have </w:t>
+      </w:r>
+      <w:r>
+        <w:rPr>
+          <w:rFonts w:cstheme="minorHAnsi"/>
+          <w:b/>
+          <w:bCs/>
+        </w:rPr>
+        <w:t>NULLs</w:t>
+      </w:r>
+      <w:r>
+        <w:rPr>
+          <w:rFonts w:cstheme="minorHAnsi"/>
+        </w:rPr>
+        <w:t>.</w:t>
+      </w:r>
+    </w:p>
+    <w:p>
+      <w:pPr>
+        <w:spacing w:after="0" w:line="240" w:lineRule="auto"/>
+        <w:ind w:left="720"/>
+        <w:rPr>
+          <w:rFonts w:cstheme="minorHAnsi"/>
+        </w:rPr>
+      </w:pPr>
+      <w:r>
+        <w:rPr>
+          <w:rFonts w:cstheme="minorHAnsi"/>
+        </w:rPr>
+        <w:t>Example:</w:t>
+      </w:r>
+    </w:p>
+    <w:p>
+      <w:pPr>
+        <w:spacing w:after="0" w:line="240" w:lineRule="auto"/>
+        <w:ind w:left="720"/>
+        <w:rPr>
+          <w:rFonts w:cstheme="minorHAnsi"/>
+        </w:rPr>
+      </w:pPr>
+      <w:r>
+        <w:rPr>
+          <w:rFonts w:cstheme="minorHAnsi"/>
+        </w:rPr>
+        <w:t xml:space="preserve">SELECT </w:t>
+      </w:r>
+      <w:proofErr w:type="spellStart"/>
+      <w:proofErr w:type="gramStart"/>
+      <w:r>
+        <w:rPr>
+          <w:rFonts w:cstheme="minorHAnsi"/>
+        </w:rPr>
+        <w:t>c.customer</w:t>
+      </w:r>
+      <w:proofErr w:type="gramEnd"/>
+      <w:r>
+        <w:rPr>
+          <w:rFonts w:cstheme="minorHAnsi"/>
+        </w:rPr>
+        <w:t>_name</w:t>
+      </w:r>
+      <w:proofErr w:type="spellEnd"/>
+      <w:r>
+        <w:rPr>
+          <w:rFonts w:cstheme="minorHAnsi"/>
+        </w:rPr>
+        <w:t xml:space="preserve">, </w:t>
+      </w:r>
+      <w:proofErr w:type="spellStart"/>
+      <w:r>
+        <w:rPr>
+          <w:rFonts w:cstheme="minorHAnsi"/>
+        </w:rPr>
+        <w:t>a.account_type</w:t>
+      </w:r>
+      <w:proofErr w:type="spellEnd"/>
+    </w:p>
+    <w:p>
+      <w:pPr>
+        <w:spacing w:after="0" w:line="240" w:lineRule="auto"/>
+        <w:ind w:left="720"/>
+        <w:rPr>
+          <w:rFonts w:cstheme="minorHAnsi"/>
+        </w:rPr>
+      </w:pPr>
+      <w:r>
+        <w:rPr>
+          <w:rFonts w:cstheme="minorHAnsi"/>
+        </w:rPr>
+        <w:t>FROM customers c</w:t>
+      </w:r>
+    </w:p>
+    <w:p>
+      <w:pPr>
+        <w:spacing w:after="0" w:line="240" w:lineRule="auto"/>
+        <w:ind w:left="720"/>
+        <w:rPr>
+          <w:rFonts w:cstheme="minorHAnsi"/>
+        </w:rPr>
+      </w:pPr>
+      <w:r>
+        <w:rPr>
+          <w:rFonts w:cstheme="minorHAnsi"/>
+        </w:rPr>
+        <w:t>LEFT JOIN accounts a</w:t>
+      </w:r>
+    </w:p>
+    <w:p>
+      <w:pPr>
+        <w:spacing w:after="0" w:line="240" w:lineRule="auto"/>
+        <w:ind w:left="720"/>
+        <w:rPr>
+          <w:rFonts w:cstheme="minorHAnsi"/>
+        </w:rPr>
+      </w:pPr>
+      <w:r>
+        <w:rPr>
+          <w:rFonts w:cstheme="minorHAnsi"/>
+        </w:rPr>
+        <w:t xml:space="preserve">  ON </w:t>
+      </w:r>
+      <w:proofErr w:type="spellStart"/>
+      <w:proofErr w:type="gramStart"/>
+      <w:r>
+        <w:rPr>
+          <w:rFonts w:cstheme="minorHAnsi"/>
+        </w:rPr>
+        <w:t>c.customer</w:t>
+      </w:r>
+      <w:proofErr w:type="gramEnd"/>
+      <w:r>
+        <w:rPr>
+          <w:rFonts w:cstheme="minorHAnsi"/>
+        </w:rPr>
+        <w:t>_id</w:t>
+      </w:r>
+      <w:proofErr w:type="spellEnd"/>
+      <w:r>
+        <w:rPr>
+          <w:rFonts w:cstheme="minorHAnsi"/>
+        </w:rPr>
+        <w:t xml:space="preserve"> = </w:t>
+      </w:r>
+      <w:proofErr w:type="spellStart"/>
+      <w:r>
+        <w:rPr>
+          <w:rFonts w:cstheme="minorHAnsi"/>
+        </w:rPr>
+        <w:t>a.customer_id</w:t>
+      </w:r>
+      <w:proofErr w:type="spellEnd"/>
+      <w:r>
+        <w:rPr>
+          <w:rFonts w:cstheme="minorHAnsi"/>
+        </w:rPr>
+        <w:t>;</w:t>
+      </w:r>
+    </w:p>
+    <w:p>
+      <w:pPr>
+        <w:spacing w:after="0" w:line="240" w:lineRule="auto"/>
+        <w:ind w:left="720"/>
+        <w:rPr>
+          <w:rFonts w:cstheme="minorHAnsi"/>
+        </w:rPr>
+      </w:pPr>
+      <w:r>
+        <w:rPr>
+          <w:rFonts w:cstheme="minorHAnsi"/>
+        </w:rPr>
+        <w:t>Shows all customers, including those with no accounts.</w:t>
+      </w:r>
+    </w:p>
+    <w:p>
+      <w:pPr>
+        <w:spacing w:after="0" w:line="240" w:lineRule="auto"/>
+        <w:ind w:left="720"/>
+        <w:rPr>
+          <w:rFonts w:cstheme="minorHAnsi"/>
+        </w:rPr>
+      </w:pPr>
+    </w:p>
+    <w:p>
+      <w:pPr>
+        <w:spacing w:after="0" w:line="240" w:lineRule="auto"/>
+        <w:ind w:left="720"/>
+        <w:rPr>
+          <w:rFonts w:cstheme="minorHAnsi"/>
+        </w:rPr>
+      </w:pPr>
+      <w:r>
+        <w:rPr>
+          <w:rFonts w:cstheme="minorHAnsi"/>
+        </w:rPr>
+        <w:t xml:space="preserve">If a customer doesn’t have an account → </w:t>
+      </w:r>
+      <w:proofErr w:type="spellStart"/>
+      <w:r>
+        <w:rPr>
+          <w:rFonts w:cstheme="minorHAnsi"/>
+        </w:rPr>
+        <w:t>account_type</w:t>
+      </w:r>
+      <w:proofErr w:type="spellEnd"/>
+      <w:r>
+        <w:rPr>
+          <w:rFonts w:cstheme="minorHAnsi"/>
+        </w:rPr>
+        <w:t xml:space="preserve"> = NULL.</w:t>
+      </w:r>
+    </w:p>
+    <w:p>
+      <w:pPr>
+        <w:spacing w:after="0" w:line="240" w:lineRule="auto"/>
+        <w:ind w:left="720"/>
+        <w:rPr>
+          <w:rFonts w:cstheme="minorHAnsi"/>
+        </w:rPr>
+      </w:pPr>
+    </w:p>
+    <w:p>
+      <w:pPr>
+        <w:spacing w:after="0" w:line="240" w:lineRule="auto"/>
+        <w:ind w:left="720"/>
+        <w:rPr>
+          <w:rFonts w:cstheme="minorHAnsi"/>
+          <w:b/>
+          <w:bCs/>
+        </w:rPr>
+      </w:pPr>
+      <w:r>
+        <w:rPr>
+          <w:rFonts w:ascii="Segoe UI Emoji" w:hAnsi="Segoe UI Emoji" w:cs="Segoe UI Emoji"/>
+          <w:b/>
+          <w:bCs/>
+        </w:rPr>
+        <w:t>📘</w:t>
+      </w:r>
+      <w:r>
+        <w:rPr>
+          <w:rFonts w:cstheme="minorHAnsi"/>
+          <w:b/>
+          <w:bCs/>
+        </w:rPr>
+        <w:t xml:space="preserve"> Step 2: Practice Questions (50 in Total)</w:t>
+      </w:r>
+    </w:p>
+    <w:p>
+      <w:pPr>
+        <w:spacing w:after="0" w:line="240" w:lineRule="auto"/>
+        <w:ind w:left="720"/>
+        <w:rPr>
+          <w:rFonts w:cstheme="minorHAnsi"/>
+          <w:b/>
+          <w:bCs/>
+        </w:rPr>
+      </w:pPr>
+      <w:r>
+        <w:rPr>
+          <w:rFonts w:ascii="Segoe UI Emoji" w:hAnsi="Segoe UI Emoji" w:cs="Segoe UI Emoji"/>
+          <w:b/>
+          <w:bCs/>
+        </w:rPr>
+        <w:t>🔹</w:t>
+      </w:r>
+      <w:r>
+        <w:rPr>
+          <w:rFonts w:cstheme="minorHAnsi"/>
+          <w:b/>
+          <w:bCs/>
+        </w:rPr>
+        <w:t xml:space="preserve"> Basic LEFT JOIN (10 Q)</w:t>
+      </w:r>
+    </w:p>
+    <w:p>
+      <w:pPr>
+        <w:numPr>
+          <w:ilvl w:val="0"/>
+          <w:numId w:val="23"/>
+        </w:numPr>
+        <w:spacing w:after="0" w:line="240" w:lineRule="auto"/>
+        <w:rPr>
+          <w:rFonts w:cstheme="minorHAnsi"/>
+        </w:rPr>
+      </w:pPr>
+      <w:r>
+        <w:rPr>
+          <w:rFonts w:cstheme="minorHAnsi"/>
+        </w:rPr>
+        <w:t>Show all customers with their accounts (even if no account exists).</w:t>
+      </w:r>
+    </w:p>
+    <w:p>
+      <w:pPr>
+        <w:numPr>
+          <w:ilvl w:val="0"/>
+          <w:numId w:val="23"/>
+        </w:numPr>
+        <w:spacing w:after="0" w:line="240" w:lineRule="auto"/>
+        <w:rPr>
+          <w:rFonts w:cstheme="minorHAnsi"/>
+        </w:rPr>
+      </w:pPr>
+      <w:r>
+        <w:rPr>
+          <w:rFonts w:cstheme="minorHAnsi"/>
+        </w:rPr>
+        <w:t>Show all accounts with their customer names (flip roles using RIGHT JOIN or LEFT JOIN with accounts first).</w:t>
+      </w:r>
+    </w:p>
+    <w:p>
+      <w:pPr>
+        <w:numPr>
+          <w:ilvl w:val="0"/>
+          <w:numId w:val="23"/>
+        </w:numPr>
+        <w:spacing w:after="0" w:line="240" w:lineRule="auto"/>
+        <w:rPr>
+          <w:rFonts w:cstheme="minorHAnsi"/>
+        </w:rPr>
+      </w:pPr>
+      <w:r>
+        <w:rPr>
+          <w:rFonts w:cstheme="minorHAnsi"/>
+        </w:rPr>
+        <w:t>Show all customers and replace missing account types with “No Account”.</w:t>
+      </w:r>
+    </w:p>
+    <w:p>
+      <w:pPr>
+        <w:numPr>
+          <w:ilvl w:val="0"/>
+          <w:numId w:val="23"/>
+        </w:numPr>
+        <w:spacing w:after="0" w:line="240" w:lineRule="auto"/>
+        <w:rPr>
+          <w:rFonts w:cstheme="minorHAnsi"/>
+        </w:rPr>
+      </w:pPr>
+      <w:r>
+        <w:rPr>
+          <w:rFonts w:cstheme="minorHAnsi"/>
+        </w:rPr>
+        <w:t xml:space="preserve">Find customers who don’t have any account (use WHERE </w:t>
+      </w:r>
+      <w:proofErr w:type="spellStart"/>
+      <w:r>
+        <w:rPr>
+          <w:rFonts w:cstheme="minorHAnsi"/>
+        </w:rPr>
+        <w:t>account_type</w:t>
+      </w:r>
+      <w:proofErr w:type="spellEnd"/>
+      <w:r>
+        <w:rPr>
+          <w:rFonts w:cstheme="minorHAnsi"/>
+        </w:rPr>
+        <w:t xml:space="preserve"> IS NULL).</w:t>
+      </w:r>
+    </w:p>
+    <w:p>
+      <w:pPr>
+        <w:numPr>
+          <w:ilvl w:val="0"/>
+          <w:numId w:val="23"/>
+        </w:numPr>
+        <w:spacing w:after="0" w:line="240" w:lineRule="auto"/>
+        <w:rPr>
+          <w:rFonts w:cstheme="minorHAnsi"/>
+        </w:rPr>
+      </w:pPr>
+      <w:r>
+        <w:rPr>
+          <w:rFonts w:cstheme="minorHAnsi"/>
+        </w:rPr>
+        <w:t>List all customers with their balances, showing NULL if no account exists.</w:t>
+      </w:r>
+    </w:p>
+    <w:p>
+      <w:pPr>
+        <w:numPr>
+          <w:ilvl w:val="0"/>
+          <w:numId w:val="23"/>
+        </w:numPr>
+        <w:spacing w:after="0" w:line="240" w:lineRule="auto"/>
+        <w:rPr>
+          <w:rFonts w:cstheme="minorHAnsi"/>
+        </w:rPr>
+      </w:pPr>
+      <w:r>
+        <w:rPr>
+          <w:rFonts w:cstheme="minorHAnsi"/>
+        </w:rPr>
+        <w:t>Show distinct cities of all customers (even without accounts).</w:t>
+      </w:r>
+    </w:p>
+    <w:p>
+      <w:pPr>
+        <w:numPr>
+          <w:ilvl w:val="0"/>
+          <w:numId w:val="23"/>
+        </w:numPr>
+        <w:spacing w:after="0" w:line="240" w:lineRule="auto"/>
+        <w:rPr>
+          <w:rFonts w:cstheme="minorHAnsi"/>
+        </w:rPr>
+      </w:pPr>
+      <w:r>
+        <w:rPr>
+          <w:rFonts w:cstheme="minorHAnsi"/>
+        </w:rPr>
+        <w:t xml:space="preserve">Show all customer names and their account types sorted by </w:t>
+      </w:r>
+      <w:proofErr w:type="spellStart"/>
+      <w:r>
+        <w:rPr>
+          <w:rFonts w:cstheme="minorHAnsi"/>
+        </w:rPr>
+        <w:t>customer_name</w:t>
+      </w:r>
+      <w:proofErr w:type="spellEnd"/>
+      <w:r>
+        <w:rPr>
+          <w:rFonts w:cstheme="minorHAnsi"/>
+        </w:rPr>
+        <w:t>.</w:t>
+      </w:r>
+    </w:p>
+    <w:p>
+      <w:pPr>
+        <w:numPr>
+          <w:ilvl w:val="0"/>
+          <w:numId w:val="23"/>
+        </w:numPr>
+        <w:spacing w:after="0" w:line="240" w:lineRule="auto"/>
+        <w:rPr>
+          <w:rFonts w:cstheme="minorHAnsi"/>
+        </w:rPr>
+      </w:pPr>
+      <w:r>
+        <w:rPr>
+          <w:rFonts w:cstheme="minorHAnsi"/>
+        </w:rPr>
+        <w:t>Show all customers and accounts, ordered by balance DESC (NULL balances last).</w:t>
+      </w:r>
+    </w:p>
+    <w:p>
+      <w:pPr>
+        <w:numPr>
+          <w:ilvl w:val="0"/>
+          <w:numId w:val="23"/>
+        </w:numPr>
+        <w:spacing w:after="0" w:line="240" w:lineRule="auto"/>
+        <w:rPr>
+          <w:rFonts w:cstheme="minorHAnsi"/>
+        </w:rPr>
+      </w:pPr>
+      <w:r>
+        <w:rPr>
+          <w:rFonts w:cstheme="minorHAnsi"/>
+        </w:rPr>
+        <w:t xml:space="preserve">Show only customers without accounts (filter where </w:t>
+      </w:r>
+      <w:proofErr w:type="spellStart"/>
+      <w:r>
+        <w:rPr>
+          <w:rFonts w:cstheme="minorHAnsi"/>
+        </w:rPr>
+        <w:t>account_type</w:t>
+      </w:r>
+      <w:proofErr w:type="spellEnd"/>
+      <w:r>
+        <w:rPr>
+          <w:rFonts w:cstheme="minorHAnsi"/>
+        </w:rPr>
+        <w:t xml:space="preserve"> IS NULL).</w:t>
+      </w:r>
+    </w:p>
+    <w:p>
+      <w:pPr>
+        <w:numPr>
+          <w:ilvl w:val="0"/>
+          <w:numId w:val="23"/>
+        </w:numPr>
+        <w:spacing w:after="0" w:line="240" w:lineRule="auto"/>
+        <w:rPr>
+          <w:rFonts w:cstheme="minorHAnsi"/>
+        </w:rPr>
+      </w:pPr>
+      <w:r>
+        <w:rPr>
+          <w:rFonts w:cstheme="minorHAnsi"/>
+        </w:rPr>
+        <w:t>Show customers and accounts but limit the output to 5 rows.</w:t>
+      </w:r>
+    </w:p>
+    <w:p>
+      <w:pPr>
+        <w:spacing w:after="0" w:line="240" w:lineRule="auto"/>
+        <w:ind w:left="720"/>
+        <w:rPr>
+          <w:rFonts w:cstheme="minorHAnsi"/>
+        </w:rPr>
+      </w:pPr>
+      <w:r>
+        <w:rPr>
+          <w:rFonts w:cstheme="minorHAnsi"/>
+        </w:rPr>
+        <w:pict w14:anchorId="0EB4BA7F">
+          <v:rect id="_x0000_i1035" style="width:0;height:1.5pt" o:hralign="center" o:hrstd="t" o:hr="t" fillcolor="#a0a0a0" stroked="f"/>
+        </w:pict>
+      </w:r>
+    </w:p>
+    <w:p>
+      <w:pPr>
+        <w:spacing w:after="0" w:line="240" w:lineRule="auto"/>
+        <w:ind w:left="720"/>
+        <w:rPr>
+          <w:rFonts w:cstheme="minorHAnsi"/>
+          <w:b/>
+          <w:bCs/>
+        </w:rPr>
+      </w:pPr>
+      <w:r>
+        <w:rPr>
+          <w:rFonts w:ascii="Segoe UI Emoji" w:hAnsi="Segoe UI Emoji" w:cs="Segoe UI Emoji"/>
+          <w:b/>
+          <w:bCs/>
+        </w:rPr>
+        <w:t>🔹</w:t>
+      </w:r>
+      <w:r>
+        <w:rPr>
+          <w:rFonts w:cstheme="minorHAnsi"/>
+          <w:b/>
+          <w:bCs/>
+        </w:rPr>
+        <w:t xml:space="preserve"> WHERE + DISTINCT (10 Q)</w:t>
+      </w:r>
+    </w:p>
+    <w:p>
+      <w:pPr>
+        <w:numPr>
+          <w:ilvl w:val="0"/>
+          <w:numId w:val="24"/>
+        </w:numPr>
+        <w:spacing w:after="0" w:line="240" w:lineRule="auto"/>
+        <w:rPr>
+          <w:rFonts w:cstheme="minorHAnsi"/>
+        </w:rPr>
+      </w:pPr>
+      <w:r>
+        <w:rPr>
+          <w:rFonts w:cstheme="minorHAnsi"/>
+        </w:rPr>
+        <w:t>Show all customers, but only accounts of type “Savings” (NULL still shows for others).</w:t>
+      </w:r>
+    </w:p>
+    <w:p>
+      <w:pPr>
+        <w:numPr>
+          <w:ilvl w:val="0"/>
+          <w:numId w:val="24"/>
+        </w:numPr>
+        <w:spacing w:after="0" w:line="240" w:lineRule="auto"/>
+        <w:rPr>
+          <w:rFonts w:cstheme="minorHAnsi"/>
+        </w:rPr>
+      </w:pPr>
+      <w:r>
+        <w:rPr>
+          <w:rFonts w:cstheme="minorHAnsi"/>
+        </w:rPr>
+        <w:t>Show distinct account types per customer (including customers with no accounts).</w:t>
+      </w:r>
+    </w:p>
+    <w:p>
+      <w:pPr>
+        <w:numPr>
+          <w:ilvl w:val="0"/>
+          <w:numId w:val="24"/>
+        </w:numPr>
+        <w:spacing w:after="0" w:line="240" w:lineRule="auto"/>
+        <w:rPr>
+          <w:rFonts w:cstheme="minorHAnsi"/>
+        </w:rPr>
+      </w:pPr>
+      <w:r>
+        <w:rPr>
+          <w:rFonts w:cstheme="minorHAnsi"/>
+        </w:rPr>
+        <w:t>Show all customers in Delhi, with accounts if available.</w:t>
+      </w:r>
+    </w:p>
+    <w:p>
+      <w:pPr>
+        <w:numPr>
+          <w:ilvl w:val="0"/>
+          <w:numId w:val="24"/>
+        </w:numPr>
+        <w:spacing w:after="0" w:line="240" w:lineRule="auto"/>
+        <w:rPr>
+          <w:rFonts w:cstheme="minorHAnsi"/>
+        </w:rPr>
+      </w:pPr>
+      <w:r>
+        <w:rPr>
+          <w:rFonts w:cstheme="minorHAnsi"/>
+        </w:rPr>
+        <w:t>Show all customers whose balance is above 50,000 (or NULL if no account).</w:t>
+      </w:r>
+    </w:p>
+    <w:p>
+      <w:pPr>
+        <w:numPr>
+          <w:ilvl w:val="0"/>
+          <w:numId w:val="24"/>
+        </w:numPr>
+        <w:spacing w:after="0" w:line="240" w:lineRule="auto"/>
+        <w:rPr>
+          <w:rFonts w:cstheme="minorHAnsi"/>
+        </w:rPr>
+      </w:pPr>
+      <w:r>
+        <w:rPr>
+          <w:rFonts w:cstheme="minorHAnsi"/>
+        </w:rPr>
+        <w:t>Show distinct cities where customers live, even if no accounts exist.</w:t>
+      </w:r>
+    </w:p>
+    <w:p>
+      <w:pPr>
+        <w:numPr>
+          <w:ilvl w:val="0"/>
+          <w:numId w:val="24"/>
+        </w:numPr>
+        <w:spacing w:after="0" w:line="240" w:lineRule="auto"/>
+        <w:rPr>
+          <w:rFonts w:cstheme="minorHAnsi"/>
+        </w:rPr>
+      </w:pPr>
+      <w:r>
+        <w:rPr>
+          <w:rFonts w:cstheme="minorHAnsi"/>
+        </w:rPr>
+        <w:t>Show all customers and accounts, filtering customers with name starting with “A”.</w:t>
+      </w:r>
+    </w:p>
+    <w:p>
+      <w:pPr>
+        <w:numPr>
+          <w:ilvl w:val="0"/>
+          <w:numId w:val="24"/>
+        </w:numPr>
+        <w:spacing w:after="0" w:line="240" w:lineRule="auto"/>
+        <w:rPr>
+          <w:rFonts w:cstheme="minorHAnsi"/>
+        </w:rPr>
+      </w:pPr>
+      <w:r>
+        <w:rPr>
+          <w:rFonts w:cstheme="minorHAnsi"/>
+        </w:rPr>
+        <w:t xml:space="preserve">Show all </w:t>
+      </w:r>
+      <w:proofErr w:type="gramStart"/>
+      <w:r>
+        <w:rPr>
+          <w:rFonts w:cstheme="minorHAnsi"/>
+        </w:rPr>
+        <w:t>customers, but</w:t>
+      </w:r>
+      <w:proofErr w:type="gramEnd"/>
+      <w:r>
+        <w:rPr>
+          <w:rFonts w:cstheme="minorHAnsi"/>
+        </w:rPr>
+        <w:t xml:space="preserve"> exclude those who don’t have an account (reverse logic).</w:t>
+      </w:r>
+    </w:p>
+    <w:p>
+      <w:pPr>
+        <w:numPr>
+          <w:ilvl w:val="0"/>
+          <w:numId w:val="24"/>
+        </w:numPr>
+        <w:spacing w:after="0" w:line="240" w:lineRule="auto"/>
+        <w:rPr>
+          <w:rFonts w:cstheme="minorHAnsi"/>
+        </w:rPr>
+      </w:pPr>
+      <w:r>
+        <w:rPr>
+          <w:rFonts w:cstheme="minorHAnsi"/>
+        </w:rPr>
+        <w:t>Show all customers, but accounts only if type is “FD” or “Current”.</w:t>
+      </w:r>
+    </w:p>
+    <w:p>
+      <w:pPr>
+        <w:numPr>
+          <w:ilvl w:val="0"/>
+          <w:numId w:val="24"/>
+        </w:numPr>
+        <w:spacing w:after="0" w:line="240" w:lineRule="auto"/>
+        <w:rPr>
+          <w:rFonts w:cstheme="minorHAnsi"/>
+        </w:rPr>
+      </w:pPr>
+      <w:r>
+        <w:rPr>
+          <w:rFonts w:cstheme="minorHAnsi"/>
+        </w:rPr>
+        <w:t>Show all customers who don’t belong to “Mumbai” and their accounts.</w:t>
+      </w:r>
+    </w:p>
+    <w:p>
+      <w:pPr>
+        <w:numPr>
+          <w:ilvl w:val="0"/>
+          <w:numId w:val="24"/>
+        </w:numPr>
+        <w:spacing w:after="0" w:line="240" w:lineRule="auto"/>
+        <w:rPr>
+          <w:rFonts w:cstheme="minorHAnsi"/>
+        </w:rPr>
+      </w:pPr>
+      <w:r>
+        <w:rPr>
+          <w:rFonts w:cstheme="minorHAnsi"/>
+        </w:rPr>
+        <w:t>Show distinct customer names for all who have or don’t have accounts.</w:t>
+      </w:r>
+    </w:p>
+    <w:p>
+      <w:pPr>
+        <w:spacing w:after="0" w:line="240" w:lineRule="auto"/>
+        <w:ind w:left="720"/>
+        <w:rPr>
+          <w:rFonts w:cstheme="minorHAnsi"/>
+        </w:rPr>
+      </w:pPr>
+      <w:r>
+        <w:rPr>
+          <w:rFonts w:cstheme="minorHAnsi"/>
+        </w:rPr>
+        <w:pict w14:anchorId="466348F8">
+          <v:rect id="_x0000_i1036" style="width:0;height:1.5pt" o:hralign="center" o:hrstd="t" o:hr="t" fillcolor="#a0a0a0" stroked="f"/>
+        </w:pict>
+      </w:r>
+    </w:p>
+    <w:p>
+      <w:pPr>
+        <w:spacing w:after="0" w:line="240" w:lineRule="auto"/>
+        <w:ind w:left="720"/>
+        <w:rPr>
+          <w:rFonts w:cstheme="minorHAnsi"/>
+          <w:b/>
+          <w:bCs/>
+        </w:rPr>
+      </w:pPr>
+      <w:r>
+        <w:rPr>
+          <w:rFonts w:ascii="Segoe UI Emoji" w:hAnsi="Segoe UI Emoji" w:cs="Segoe UI Emoji"/>
+          <w:b/>
+          <w:bCs/>
+        </w:rPr>
+        <w:t>🔹</w:t>
+      </w:r>
+      <w:r>
+        <w:rPr>
+          <w:rFonts w:cstheme="minorHAnsi"/>
+          <w:b/>
+          <w:bCs/>
+        </w:rPr>
+        <w:t xml:space="preserve"> GROUP BY + HAVING (10 Q)</w:t>
+      </w:r>
+    </w:p>
+    <w:p>
+      <w:pPr>
+        <w:numPr>
+          <w:ilvl w:val="0"/>
+          <w:numId w:val="25"/>
+        </w:numPr>
+        <w:spacing w:after="0" w:line="240" w:lineRule="auto"/>
+        <w:rPr>
+          <w:rFonts w:cstheme="minorHAnsi"/>
+        </w:rPr>
+      </w:pPr>
+      <w:r>
+        <w:rPr>
+          <w:rFonts w:cstheme="minorHAnsi"/>
+        </w:rPr>
+        <w:t>Show total accounts per customer (0 if no account).</w:t>
+      </w:r>
+    </w:p>
+    <w:p>
+      <w:pPr>
+        <w:numPr>
+          <w:ilvl w:val="0"/>
+          <w:numId w:val="25"/>
+        </w:numPr>
+        <w:spacing w:after="0" w:line="240" w:lineRule="auto"/>
+        <w:rPr>
+          <w:rFonts w:cstheme="minorHAnsi"/>
+        </w:rPr>
+      </w:pPr>
+      <w:r>
+        <w:rPr>
+          <w:rFonts w:cstheme="minorHAnsi"/>
+        </w:rPr>
+        <w:t>Show average balance per customer (NULL if no accounts).</w:t>
+      </w:r>
+    </w:p>
+    <w:p>
+      <w:pPr>
+        <w:numPr>
+          <w:ilvl w:val="0"/>
+          <w:numId w:val="25"/>
+        </w:numPr>
+        <w:spacing w:after="0" w:line="240" w:lineRule="auto"/>
+        <w:rPr>
+          <w:rFonts w:cstheme="minorHAnsi"/>
+        </w:rPr>
+      </w:pPr>
+      <w:r>
+        <w:rPr>
+          <w:rFonts w:cstheme="minorHAnsi"/>
+        </w:rPr>
+        <w:t>Show total balance per city (include cities with no accounts).</w:t>
+      </w:r>
+    </w:p>
+    <w:p>
+      <w:pPr>
+        <w:numPr>
+          <w:ilvl w:val="0"/>
+          <w:numId w:val="25"/>
+        </w:numPr>
+        <w:spacing w:after="0" w:line="240" w:lineRule="auto"/>
+        <w:rPr>
+          <w:rFonts w:cstheme="minorHAnsi"/>
+        </w:rPr>
+      </w:pPr>
+      <w:r>
+        <w:rPr>
+          <w:rFonts w:cstheme="minorHAnsi"/>
+        </w:rPr>
+        <w:t>Show number of customers per account type (include NULL as “No Account”).</w:t>
+      </w:r>
+    </w:p>
+    <w:p>
+      <w:pPr>
+        <w:numPr>
+          <w:ilvl w:val="0"/>
+          <w:numId w:val="25"/>
+        </w:numPr>
+        <w:spacing w:after="0" w:line="240" w:lineRule="auto"/>
+        <w:rPr>
+          <w:rFonts w:cstheme="minorHAnsi"/>
+        </w:rPr>
+      </w:pPr>
+      <w:r>
+        <w:rPr>
+          <w:rFonts w:cstheme="minorHAnsi"/>
+        </w:rPr>
+        <w:t>Show customers who have more than 2 accounts.</w:t>
+      </w:r>
+    </w:p>
+    <w:p>
+      <w:pPr>
+        <w:numPr>
+          <w:ilvl w:val="0"/>
+          <w:numId w:val="25"/>
+        </w:numPr>
+        <w:spacing w:after="0" w:line="240" w:lineRule="auto"/>
+        <w:rPr>
+          <w:rFonts w:cstheme="minorHAnsi"/>
+        </w:rPr>
+      </w:pPr>
+      <w:r>
+        <w:rPr>
+          <w:rFonts w:cstheme="minorHAnsi"/>
+        </w:rPr>
+        <w:t>Show cities where average balance &gt; 50,000.</w:t>
+      </w:r>
+    </w:p>
+    <w:p>
+      <w:pPr>
+        <w:numPr>
+          <w:ilvl w:val="0"/>
+          <w:numId w:val="25"/>
+        </w:numPr>
+        <w:spacing w:after="0" w:line="240" w:lineRule="auto"/>
+        <w:rPr>
+          <w:rFonts w:cstheme="minorHAnsi"/>
+        </w:rPr>
+      </w:pPr>
+      <w:r>
+        <w:rPr>
+          <w:rFonts w:cstheme="minorHAnsi"/>
+        </w:rPr>
+        <w:t>Show customers whose total balance &lt; 10,000 or no account (treat as 0).</w:t>
+      </w:r>
+    </w:p>
+    <w:p>
+      <w:pPr>
+        <w:numPr>
+          <w:ilvl w:val="0"/>
+          <w:numId w:val="25"/>
+        </w:numPr>
+        <w:spacing w:after="0" w:line="240" w:lineRule="auto"/>
+        <w:rPr>
+          <w:rFonts w:cstheme="minorHAnsi"/>
+        </w:rPr>
+      </w:pPr>
+      <w:r>
+        <w:rPr>
+          <w:rFonts w:cstheme="minorHAnsi"/>
+        </w:rPr>
+        <w:t>Show max balance per customer.</w:t>
+      </w:r>
+    </w:p>
+    <w:p>
+      <w:pPr>
+        <w:numPr>
+          <w:ilvl w:val="0"/>
+          <w:numId w:val="25"/>
+        </w:numPr>
+        <w:spacing w:after="0" w:line="240" w:lineRule="auto"/>
+        <w:rPr>
+          <w:rFonts w:cstheme="minorHAnsi"/>
+        </w:rPr>
+      </w:pPr>
+      <w:r>
+        <w:rPr>
+          <w:rFonts w:cstheme="minorHAnsi"/>
+        </w:rPr>
+        <w:lastRenderedPageBreak/>
+        <w:t>Show min balance per city (include cities without accounts).</w:t>
+      </w:r>
+    </w:p>
+    <w:p>
+      <w:pPr>
+        <w:numPr>
+          <w:ilvl w:val="0"/>
+          <w:numId w:val="25"/>
+        </w:numPr>
+        <w:spacing w:after="0" w:line="240" w:lineRule="auto"/>
+        <w:rPr>
+          <w:rFonts w:cstheme="minorHAnsi"/>
+        </w:rPr>
+      </w:pPr>
+      <w:r>
+        <w:rPr>
+          <w:rFonts w:cstheme="minorHAnsi"/>
+        </w:rPr>
+        <w:t>Show customers grouped by account type (NULL = No Account).</w:t>
+      </w:r>
+    </w:p>
+    <w:p>
+      <w:pPr>
+        <w:spacing w:after="0" w:line="240" w:lineRule="auto"/>
+        <w:ind w:left="720"/>
+        <w:rPr>
+          <w:rFonts w:cstheme="minorHAnsi"/>
+        </w:rPr>
+      </w:pPr>
+      <w:r>
+        <w:rPr>
+          <w:rFonts w:cstheme="minorHAnsi"/>
+        </w:rPr>
+        <w:pict w14:anchorId="69F319B9">
+          <v:rect id="_x0000_i1037" style="width:0;height:1.5pt" o:hralign="center" o:hrstd="t" o:hr="t" fillcolor="#a0a0a0" stroked="f"/>
+        </w:pict>
+      </w:r>
+    </w:p>
+    <w:p>
+      <w:pPr>
+        <w:spacing w:after="0" w:line="240" w:lineRule="auto"/>
+        <w:ind w:left="720"/>
+        <w:rPr>
+          <w:rFonts w:cstheme="minorHAnsi"/>
+          <w:b/>
+          <w:bCs/>
+        </w:rPr>
+      </w:pPr>
+      <w:r>
+        <w:rPr>
+          <w:rFonts w:ascii="Segoe UI Emoji" w:hAnsi="Segoe UI Emoji" w:cs="Segoe UI Emoji"/>
+          <w:b/>
+          <w:bCs/>
+        </w:rPr>
+        <w:t>🔹</w:t>
+      </w:r>
+      <w:r>
+        <w:rPr>
+          <w:rFonts w:cstheme="minorHAnsi"/>
+          <w:b/>
+          <w:bCs/>
+        </w:rPr>
+        <w:t xml:space="preserve"> Aggregations (10 Q)</w:t>
+      </w:r>
+    </w:p>
+    <w:p>
+      <w:pPr>
+        <w:numPr>
+          <w:ilvl w:val="0"/>
+          <w:numId w:val="26"/>
+        </w:numPr>
+        <w:spacing w:after="0" w:line="240" w:lineRule="auto"/>
+        <w:rPr>
+          <w:rFonts w:cstheme="minorHAnsi"/>
+        </w:rPr>
+      </w:pPr>
+      <w:r>
+        <w:rPr>
+          <w:rFonts w:cstheme="minorHAnsi"/>
+        </w:rPr>
+        <w:t>Show total sum of balances across all customers (NULL = 0).</w:t>
+      </w:r>
+    </w:p>
+    <w:p>
+      <w:pPr>
+        <w:numPr>
+          <w:ilvl w:val="0"/>
+          <w:numId w:val="26"/>
+        </w:numPr>
+        <w:spacing w:after="0" w:line="240" w:lineRule="auto"/>
+        <w:rPr>
+          <w:rFonts w:cstheme="minorHAnsi"/>
+        </w:rPr>
+      </w:pPr>
+      <w:r>
+        <w:rPr>
+          <w:rFonts w:cstheme="minorHAnsi"/>
+        </w:rPr>
+        <w:t>Show count of accounts per customer (include customers without accounts).</w:t>
+      </w:r>
+    </w:p>
+    <w:p>
+      <w:pPr>
+        <w:numPr>
+          <w:ilvl w:val="0"/>
+          <w:numId w:val="26"/>
+        </w:numPr>
+        <w:spacing w:after="0" w:line="240" w:lineRule="auto"/>
+        <w:rPr>
+          <w:rFonts w:cstheme="minorHAnsi"/>
+        </w:rPr>
+      </w:pPr>
+      <w:r>
+        <w:rPr>
+          <w:rFonts w:cstheme="minorHAnsi"/>
+        </w:rPr>
+        <w:t>Show average balance across all accounts.</w:t>
+      </w:r>
+    </w:p>
+    <w:p>
+      <w:pPr>
+        <w:numPr>
+          <w:ilvl w:val="0"/>
+          <w:numId w:val="26"/>
+        </w:numPr>
+        <w:spacing w:after="0" w:line="240" w:lineRule="auto"/>
+        <w:rPr>
+          <w:rFonts w:cstheme="minorHAnsi"/>
+        </w:rPr>
+      </w:pPr>
+      <w:r>
+        <w:rPr>
+          <w:rFonts w:cstheme="minorHAnsi"/>
+        </w:rPr>
+        <w:t>Show highest balance per account type (NULL as “No Account”).</w:t>
+      </w:r>
+    </w:p>
+    <w:p>
+      <w:pPr>
+        <w:numPr>
+          <w:ilvl w:val="0"/>
+          <w:numId w:val="26"/>
+        </w:numPr>
+        <w:spacing w:after="0" w:line="240" w:lineRule="auto"/>
+        <w:rPr>
+          <w:rFonts w:cstheme="minorHAnsi"/>
+        </w:rPr>
+      </w:pPr>
+      <w:r>
+        <w:rPr>
+          <w:rFonts w:cstheme="minorHAnsi"/>
+        </w:rPr>
+        <w:t>Show lowest balance across all accounts.</w:t>
+      </w:r>
+    </w:p>
+    <w:p>
+      <w:pPr>
+        <w:numPr>
+          <w:ilvl w:val="0"/>
+          <w:numId w:val="26"/>
+        </w:numPr>
+        <w:spacing w:after="0" w:line="240" w:lineRule="auto"/>
+        <w:rPr>
+          <w:rFonts w:cstheme="minorHAnsi"/>
+        </w:rPr>
+      </w:pPr>
+      <w:r>
+        <w:rPr>
+          <w:rFonts w:cstheme="minorHAnsi"/>
+        </w:rPr>
+        <w:t>Show customers who hold multiple account types.</w:t>
+      </w:r>
+    </w:p>
+    <w:p>
+      <w:pPr>
+        <w:numPr>
+          <w:ilvl w:val="0"/>
+          <w:numId w:val="26"/>
+        </w:numPr>
+        <w:spacing w:after="0" w:line="240" w:lineRule="auto"/>
+        <w:rPr>
+          <w:rFonts w:cstheme="minorHAnsi"/>
+        </w:rPr>
+      </w:pPr>
+      <w:r>
+        <w:rPr>
+          <w:rFonts w:cstheme="minorHAnsi"/>
+        </w:rPr>
+        <w:t>Show customers with the maximum balance in each city.</w:t>
+      </w:r>
+    </w:p>
+    <w:p>
+      <w:pPr>
+        <w:numPr>
+          <w:ilvl w:val="0"/>
+          <w:numId w:val="26"/>
+        </w:numPr>
+        <w:spacing w:after="0" w:line="240" w:lineRule="auto"/>
+        <w:rPr>
+          <w:rFonts w:cstheme="minorHAnsi"/>
+        </w:rPr>
+      </w:pPr>
+      <w:r>
+        <w:rPr>
+          <w:rFonts w:cstheme="minorHAnsi"/>
+        </w:rPr>
+        <w:t>Show total balances grouped by city and account type.</w:t>
+      </w:r>
+    </w:p>
+    <w:p>
+      <w:pPr>
+        <w:numPr>
+          <w:ilvl w:val="0"/>
+          <w:numId w:val="26"/>
+        </w:numPr>
+        <w:spacing w:after="0" w:line="240" w:lineRule="auto"/>
+        <w:rPr>
+          <w:rFonts w:cstheme="minorHAnsi"/>
+        </w:rPr>
+      </w:pPr>
+      <w:r>
+        <w:rPr>
+          <w:rFonts w:cstheme="minorHAnsi"/>
+        </w:rPr>
+        <w:t>Show customers whose balance is NULL (no accounts).</w:t>
+      </w:r>
+    </w:p>
+    <w:p>
+      <w:pPr>
+        <w:numPr>
+          <w:ilvl w:val="0"/>
+          <w:numId w:val="26"/>
+        </w:numPr>
+        <w:spacing w:after="0" w:line="240" w:lineRule="auto"/>
+        <w:rPr>
+          <w:rFonts w:cstheme="minorHAnsi"/>
+        </w:rPr>
+      </w:pPr>
+      <w:r>
+        <w:rPr>
+          <w:rFonts w:cstheme="minorHAnsi"/>
+        </w:rPr>
+        <w:t>Show total accounts (including customers with 0).</w:t>
+      </w:r>
+    </w:p>
+    <w:p>
+      <w:pPr>
+        <w:spacing w:after="0" w:line="240" w:lineRule="auto"/>
+        <w:ind w:left="720"/>
+        <w:rPr>
+          <w:rFonts w:cstheme="minorHAnsi"/>
+        </w:rPr>
+      </w:pPr>
+      <w:r>
+        <w:rPr>
+          <w:rFonts w:cstheme="minorHAnsi"/>
+        </w:rPr>
+        <w:pict w14:anchorId="2E2EC0EC">
+          <v:rect id="_x0000_i1038" style="width:0;height:1.5pt" o:hralign="center" o:hrstd="t" o:hr="t" fillcolor="#a0a0a0" stroked="f"/>
+        </w:pict>
+      </w:r>
+    </w:p>
+    <w:p>
+      <w:pPr>
+        <w:spacing w:after="0" w:line="240" w:lineRule="auto"/>
+        <w:ind w:left="720"/>
+        <w:rPr>
+          <w:rFonts w:cstheme="minorHAnsi"/>
+          <w:b/>
+          <w:bCs/>
+        </w:rPr>
+      </w:pPr>
+      <w:r>
+        <w:rPr>
+          <w:rFonts w:ascii="Segoe UI Emoji" w:hAnsi="Segoe UI Emoji" w:cs="Segoe UI Emoji"/>
+          <w:b/>
+          <w:bCs/>
+        </w:rPr>
+        <w:t>🔹</w:t>
+      </w:r>
+      <w:r>
+        <w:rPr>
+          <w:rFonts w:cstheme="minorHAnsi"/>
+          <w:b/>
+          <w:bCs/>
+        </w:rPr>
+        <w:t xml:space="preserve"> ORDER BY + LIMIT + OFFSET (10 Q)</w:t>
+      </w:r>
+    </w:p>
+    <w:p>
+      <w:pPr>
+        <w:numPr>
+          <w:ilvl w:val="0"/>
+          <w:numId w:val="27"/>
+        </w:numPr>
+        <w:spacing w:after="0" w:line="240" w:lineRule="auto"/>
+        <w:rPr>
+          <w:rFonts w:cstheme="minorHAnsi"/>
+        </w:rPr>
+      </w:pPr>
+      <w:r>
+        <w:rPr>
+          <w:rFonts w:cstheme="minorHAnsi"/>
+        </w:rPr>
+        <w:t>Show all customers with their accounts, ordered by balance DESC.</w:t>
+      </w:r>
+    </w:p>
+    <w:p>
+      <w:pPr>
+        <w:numPr>
+          <w:ilvl w:val="0"/>
+          <w:numId w:val="27"/>
+        </w:numPr>
+        <w:spacing w:after="0" w:line="240" w:lineRule="auto"/>
+        <w:rPr>
+          <w:rFonts w:cstheme="minorHAnsi"/>
+        </w:rPr>
+      </w:pPr>
+      <w:r>
+        <w:rPr>
+          <w:rFonts w:cstheme="minorHAnsi"/>
+        </w:rPr>
+        <w:t>Show top 3 customers by total balance (include NULL = 0).</w:t>
+      </w:r>
+    </w:p>
+    <w:p>
+      <w:pPr>
+        <w:numPr>
+          <w:ilvl w:val="0"/>
+          <w:numId w:val="27"/>
+        </w:numPr>
+        <w:spacing w:after="0" w:line="240" w:lineRule="auto"/>
+        <w:rPr>
+          <w:rFonts w:cstheme="minorHAnsi"/>
+        </w:rPr>
+      </w:pPr>
+      <w:r>
+        <w:rPr>
+          <w:rFonts w:cstheme="minorHAnsi"/>
+        </w:rPr>
+        <w:t>Show customers with no accounts, sorted alphabetically.</w:t>
+      </w:r>
+    </w:p>
+    <w:p>
+      <w:pPr>
+        <w:numPr>
+          <w:ilvl w:val="0"/>
+          <w:numId w:val="27"/>
+        </w:numPr>
+        <w:spacing w:after="0" w:line="240" w:lineRule="auto"/>
+        <w:rPr>
+          <w:rFonts w:cstheme="minorHAnsi"/>
+        </w:rPr>
+      </w:pPr>
+      <w:r>
+        <w:rPr>
+          <w:rFonts w:cstheme="minorHAnsi"/>
+        </w:rPr>
+        <w:t xml:space="preserve">Show accounts ordered by </w:t>
+      </w:r>
+      <w:proofErr w:type="gramStart"/>
+      <w:r>
+        <w:rPr>
+          <w:rFonts w:cstheme="minorHAnsi"/>
+        </w:rPr>
+        <w:t>balance, but</w:t>
+      </w:r>
+      <w:proofErr w:type="gramEnd"/>
+      <w:r>
+        <w:rPr>
+          <w:rFonts w:cstheme="minorHAnsi"/>
+        </w:rPr>
+        <w:t xml:space="preserve"> include customers without accounts.</w:t>
+      </w:r>
+    </w:p>
+    <w:p>
+      <w:pPr>
+        <w:numPr>
+          <w:ilvl w:val="0"/>
+          <w:numId w:val="27"/>
+        </w:numPr>
+        <w:spacing w:after="0" w:line="240" w:lineRule="auto"/>
+        <w:rPr>
+          <w:rFonts w:cstheme="minorHAnsi"/>
+        </w:rPr>
+      </w:pPr>
+      <w:r>
+        <w:rPr>
+          <w:rFonts w:cstheme="minorHAnsi"/>
+        </w:rPr>
+        <w:t>Show all customers with balances, limit to 5 rows.</w:t>
+      </w:r>
+    </w:p>
+    <w:p>
+      <w:pPr>
+        <w:numPr>
+          <w:ilvl w:val="0"/>
+          <w:numId w:val="27"/>
+        </w:numPr>
+        <w:spacing w:after="0" w:line="240" w:lineRule="auto"/>
+        <w:rPr>
+          <w:rFonts w:cstheme="minorHAnsi"/>
+        </w:rPr>
+      </w:pPr>
+      <w:r>
+        <w:rPr>
+          <w:rFonts w:cstheme="minorHAnsi"/>
+        </w:rPr>
+        <w:t>Show next 5 customers after skipping first 3 (OFFSET + LIMIT).</w:t>
+      </w:r>
+    </w:p>
+    <w:p>
+      <w:pPr>
+        <w:numPr>
+          <w:ilvl w:val="0"/>
+          <w:numId w:val="27"/>
+        </w:numPr>
+        <w:spacing w:after="0" w:line="240" w:lineRule="auto"/>
+        <w:rPr>
+          <w:rFonts w:cstheme="minorHAnsi"/>
+        </w:rPr>
+      </w:pPr>
+      <w:r>
+        <w:rPr>
+          <w:rFonts w:cstheme="minorHAnsi"/>
+        </w:rPr>
+        <w:t>Show customers ordered by city ASC, then balance DESC.</w:t>
+      </w:r>
+    </w:p>
+    <w:p>
+      <w:pPr>
+        <w:numPr>
+          <w:ilvl w:val="0"/>
+          <w:numId w:val="27"/>
+        </w:numPr>
+        <w:spacing w:after="0" w:line="240" w:lineRule="auto"/>
+        <w:rPr>
+          <w:rFonts w:cstheme="minorHAnsi"/>
+        </w:rPr>
+      </w:pPr>
+      <w:r>
+        <w:rPr>
+          <w:rFonts w:cstheme="minorHAnsi"/>
+        </w:rPr>
+        <w:t>Show all accounts with customers, but NULL balances last.</w:t>
+      </w:r>
+    </w:p>
+    <w:p>
+      <w:pPr>
+        <w:numPr>
+          <w:ilvl w:val="0"/>
+          <w:numId w:val="27"/>
+        </w:numPr>
+        <w:spacing w:after="0" w:line="240" w:lineRule="auto"/>
+        <w:rPr>
+          <w:rFonts w:cstheme="minorHAnsi"/>
+        </w:rPr>
+      </w:pPr>
+      <w:r>
+        <w:rPr>
+          <w:rFonts w:cstheme="minorHAnsi"/>
+        </w:rPr>
+        <w:t>Show customers ordered by whether they have an account or not.</w:t>
+      </w:r>
+    </w:p>
+    <w:p>
+      <w:pPr>
+        <w:numPr>
+          <w:ilvl w:val="0"/>
+          <w:numId w:val="27"/>
+        </w:numPr>
+        <w:spacing w:after="0" w:line="240" w:lineRule="auto"/>
+        <w:rPr>
+          <w:rFonts w:cstheme="minorHAnsi"/>
+        </w:rPr>
+      </w:pPr>
+      <w:r>
+        <w:rPr>
+          <w:rFonts w:cstheme="minorHAnsi"/>
+        </w:rPr>
+        <w:t>Show customers ordered by number of accounts (0 first).</w:t>
+      </w:r>
+    </w:p>
+    <w:p>
+      <w:pPr>
+        <w:spacing w:after="0" w:line="240" w:lineRule="auto"/>
+        <w:ind w:left="720"/>
+        <w:rPr>
+          <w:rFonts w:cstheme="minorHAnsi"/>
+        </w:rPr>
+      </w:pPr>
+    </w:p>
+    <w:p>
+      <w:pPr>
+        <w:spacing w:after="0" w:line="240" w:lineRule="auto"/>
+        <w:ind w:left="720"/>
+        <w:rPr>
+          <w:rFonts w:cstheme="minorHAnsi"/>
+          <w:highlight w:val="yellow"/>
+        </w:rPr>
+      </w:pPr>
+      <w:proofErr w:type="gramStart"/>
+      <w:r>
+        <w:rPr>
+          <w:rFonts w:cstheme="minorHAnsi"/>
+          <w:highlight w:val="yellow"/>
+        </w:rPr>
+        <w:t>  DISTINCT</w:t>
+      </w:r>
+      <w:proofErr w:type="gramEnd"/>
+      <w:r>
+        <w:rPr>
+          <w:rFonts w:cstheme="minorHAnsi"/>
+          <w:highlight w:val="yellow"/>
+        </w:rPr>
+        <w:t xml:space="preserve"> </w:t>
+      </w:r>
+      <w:r>
+        <w:rPr>
+          <w:rFonts w:cstheme="minorHAnsi"/>
+          <w:b/>
+          <w:bCs/>
+          <w:highlight w:val="yellow"/>
+        </w:rPr>
+        <w:t>always applies to the entire row</w:t>
+      </w:r>
+      <w:r>
+        <w:rPr>
+          <w:rFonts w:cstheme="minorHAnsi"/>
+          <w:highlight w:val="yellow"/>
+        </w:rPr>
+        <w:t xml:space="preserve"> of the SELECT list.</w:t>
+      </w:r>
+    </w:p>
+    <w:p>
+      <w:pPr>
+        <w:spacing w:after="0" w:line="240" w:lineRule="auto"/>
+        <w:ind w:left="720"/>
+        <w:rPr>
+          <w:rFonts w:cstheme="minorHAnsi"/>
+        </w:rPr>
+      </w:pPr>
+      <w:proofErr w:type="gramStart"/>
+      <w:r>
+        <w:rPr>
+          <w:rFonts w:cstheme="minorHAnsi"/>
+          <w:highlight w:val="yellow"/>
+        </w:rPr>
+        <w:t>  So</w:t>
+      </w:r>
+      <w:proofErr w:type="gramEnd"/>
+      <w:r>
+        <w:rPr>
+          <w:rFonts w:cstheme="minorHAnsi"/>
+          <w:highlight w:val="yellow"/>
+        </w:rPr>
+        <w:t xml:space="preserve"> if you do:</w:t>
+      </w:r>
+    </w:p>
+    <w:p>
+      <w:pPr>
+        <w:spacing w:after="0" w:line="240" w:lineRule="auto"/>
+        <w:ind w:left="720"/>
+        <w:rPr>
+          <w:rFonts w:cstheme="minorHAnsi"/>
         </w:rPr>
       </w:pPr>
     </w:p>
@@ -3252,6 +5315,268 @@
     </w:lvl>
   </w:abstractNum>
   <w:abstractNum w:abstractNumId="2" w15:restartNumberingAfterBreak="0">
+    <w:nsid w:val="08CE7F92"/>
+    <w:multiLevelType w:val="multilevel"/>
+    <w:tmpl w:val="B3AEA716"/>
+    <w:lvl w:ilvl="0">
+      <w:start w:val="1"/>
+      <w:numFmt w:val="decimal"/>
+      <w:lvlText w:val="%1."/>
+      <w:lvlJc w:val="left"/>
+      <w:pPr>
+        <w:tabs>
+          <w:tab w:val="num" w:pos="720"/>
+        </w:tabs>
+        <w:ind w:left="720" w:hanging="360"/>
+      </w:pPr>
+    </w:lvl>
+    <w:lvl w:ilvl="1" w:tentative="1">
+      <w:start w:val="1"/>
+      <w:numFmt w:val="decimal"/>
+      <w:lvlText w:val="%2."/>
+      <w:lvlJc w:val="left"/>
+      <w:pPr>
+        <w:tabs>
+          <w:tab w:val="num" w:pos="1440"/>
+        </w:tabs>
+        <w:ind w:left="1440" w:hanging="360"/>
+      </w:pPr>
+    </w:lvl>
+    <w:lvl w:ilvl="2" w:tentative="1">
+      <w:start w:val="1"/>
+      <w:numFmt w:val="decimal"/>
+      <w:lvlText w:val="%3."/>
+      <w:lvlJc w:val="left"/>
+      <w:pPr>
+        <w:tabs>
+          <w:tab w:val="num" w:pos="2160"/>
+        </w:tabs>
+        <w:ind w:left="2160" w:hanging="360"/>
+      </w:pPr>
+    </w:lvl>
+    <w:lvl w:ilvl="3" w:tentative="1">
+      <w:start w:val="1"/>
+      <w:numFmt w:val="decimal"/>
+      <w:lvlText w:val="%4."/>
+      <w:lvlJc w:val="left"/>
+      <w:pPr>
+        <w:tabs>
+          <w:tab w:val="num" w:pos="2880"/>
+        </w:tabs>
+        <w:ind w:left="2880" w:hanging="360"/>
+      </w:pPr>
+    </w:lvl>
+    <w:lvl w:ilvl="4" w:tentative="1">
+      <w:start w:val="1"/>
+      <w:numFmt w:val="decimal"/>
+      <w:lvlText w:val="%5."/>
+      <w:lvlJc w:val="left"/>
+      <w:pPr>
+        <w:tabs>
+          <w:tab w:val="num" w:pos="3600"/>
+        </w:tabs>
+        <w:ind w:left="3600" w:hanging="360"/>
+      </w:pPr>
+    </w:lvl>
+    <w:lvl w:ilvl="5" w:tentative="1">
+      <w:start w:val="1"/>
+      <w:numFmt w:val="decimal"/>
+      <w:lvlText w:val="%6."/>
+      <w:lvlJc w:val="left"/>
+      <w:pPr>
+        <w:tabs>
+          <w:tab w:val="num" w:pos="4320"/>
+        </w:tabs>
+        <w:ind w:left="4320" w:hanging="360"/>
+      </w:pPr>
+    </w:lvl>
+    <w:lvl w:ilvl="6" w:tentative="1">
+      <w:start w:val="1"/>
+      <w:numFmt w:val="decimal"/>
+      <w:lvlText w:val="%7."/>
+      <w:lvlJc w:val="left"/>
+      <w:pPr>
+        <w:tabs>
+          <w:tab w:val="num" w:pos="5040"/>
+        </w:tabs>
+        <w:ind w:left="5040" w:hanging="360"/>
+      </w:pPr>
+    </w:lvl>
+    <w:lvl w:ilvl="7" w:tentative="1">
+      <w:start w:val="1"/>
+      <w:numFmt w:val="decimal"/>
+      <w:lvlText w:val="%8."/>
+      <w:lvlJc w:val="left"/>
+      <w:pPr>
+        <w:tabs>
+          <w:tab w:val="num" w:pos="5760"/>
+        </w:tabs>
+        <w:ind w:left="5760" w:hanging="360"/>
+      </w:pPr>
+    </w:lvl>
+    <w:lvl w:ilvl="8" w:tentative="1">
+      <w:start w:val="1"/>
+      <w:numFmt w:val="decimal"/>
+      <w:lvlText w:val="%9."/>
+      <w:lvlJc w:val="left"/>
+      <w:pPr>
+        <w:tabs>
+          <w:tab w:val="num" w:pos="6480"/>
+        </w:tabs>
+        <w:ind w:left="6480" w:hanging="360"/>
+      </w:pPr>
+    </w:lvl>
+  </w:abstractNum>
+  <w:abstractNum w:abstractNumId="3" w15:restartNumberingAfterBreak="0">
+    <w:nsid w:val="10303EEB"/>
+    <w:multiLevelType w:val="multilevel"/>
+    <w:tmpl w:val="1466D28A"/>
+    <w:lvl w:ilvl="0">
+      <w:start w:val="1"/>
+      <w:numFmt w:val="bullet"/>
+      <w:lvlText w:val=""/>
+      <w:lvlJc w:val="left"/>
+      <w:pPr>
+        <w:tabs>
+          <w:tab w:val="num" w:pos="720"/>
+        </w:tabs>
+        <w:ind w:left="720" w:hanging="360"/>
+      </w:pPr>
+      <w:rPr>
+        <w:rFonts w:ascii="Symbol" w:hAnsi="Symbol" w:hint="default"/>
+        <w:sz w:val="20"/>
+      </w:rPr>
+    </w:lvl>
+    <w:lvl w:ilvl="1" w:tentative="1">
+      <w:start w:val="1"/>
+      <w:numFmt w:val="bullet"/>
+      <w:lvlText w:val="o"/>
+      <w:lvlJc w:val="left"/>
+      <w:pPr>
+        <w:tabs>
+          <w:tab w:val="num" w:pos="1440"/>
+        </w:tabs>
+        <w:ind w:left="1440" w:hanging="360"/>
+      </w:pPr>
+      <w:rPr>
+        <w:rFonts w:ascii="Courier New" w:hAnsi="Courier New" w:hint="default"/>
+        <w:sz w:val="20"/>
+      </w:rPr>
+    </w:lvl>
+    <w:lvl w:ilvl="2" w:tentative="1">
+      <w:start w:val="1"/>
+      <w:numFmt w:val="bullet"/>
+      <w:lvlText w:val=""/>
+      <w:lvlJc w:val="left"/>
+      <w:pPr>
+        <w:tabs>
+          <w:tab w:val="num" w:pos="2160"/>
+        </w:tabs>
+        <w:ind w:left="2160" w:hanging="360"/>
+      </w:pPr>
+      <w:rPr>
+        <w:rFonts w:ascii="Wingdings" w:hAnsi="Wingdings" w:hint="default"/>
+        <w:sz w:val="20"/>
+      </w:rPr>
+    </w:lvl>
+    <w:lvl w:ilvl="3" w:tentative="1">
+      <w:start w:val="1"/>
+      <w:numFmt w:val="bullet"/>
+      <w:lvlText w:val=""/>
+      <w:lvlJc w:val="left"/>
+      <w:pPr>
+        <w:tabs>
+          <w:tab w:val="num" w:pos="2880"/>
+        </w:tabs>
+        <w:ind w:left="2880" w:hanging="360"/>
+      </w:pPr>
+      <w:rPr>
+        <w:rFonts w:ascii="Wingdings" w:hAnsi="Wingdings" w:hint="default"/>
+        <w:sz w:val="20"/>
+      </w:rPr>
+    </w:lvl>
+    <w:lvl w:ilvl="4" w:tentative="1">
+      <w:start w:val="1"/>
+      <w:numFmt w:val="bullet"/>
+      <w:lvlText w:val=""/>
+      <w:lvlJc w:val="left"/>
+      <w:pPr>
+        <w:tabs>
+          <w:tab w:val="num" w:pos="3600"/>
+        </w:tabs>
+        <w:ind w:left="3600" w:hanging="360"/>
+      </w:pPr>
+      <w:rPr>
+        <w:rFonts w:ascii="Wingdings" w:hAnsi="Wingdings" w:hint="default"/>
+        <w:sz w:val="20"/>
+      </w:rPr>
+    </w:lvl>
+    <w:lvl w:ilvl="5" w:tentative="1">
+      <w:start w:val="1"/>
+      <w:numFmt w:val="bullet"/>
+      <w:lvlText w:val=""/>
+      <w:lvlJc w:val="left"/>
+      <w:pPr>
+        <w:tabs>
+          <w:tab w:val="num" w:pos="4320"/>
+        </w:tabs>
+        <w:ind w:left="4320" w:hanging="360"/>
+      </w:pPr>
+      <w:rPr>
+        <w:rFonts w:ascii="Wingdings" w:hAnsi="Wingdings" w:hint="default"/>
+        <w:sz w:val="20"/>
+      </w:rPr>
+    </w:lvl>
+    <w:lvl w:ilvl="6" w:tentative="1">
+      <w:start w:val="1"/>
+      <w:numFmt w:val="bullet"/>
+      <w:lvlText w:val=""/>
+      <w:lvlJc w:val="left"/>
+      <w:pPr>
+        <w:tabs>
+          <w:tab w:val="num" w:pos="5040"/>
+        </w:tabs>
+        <w:ind w:left="5040" w:hanging="360"/>
+      </w:pPr>
+      <w:rPr>
+        <w:rFonts w:ascii="Wingdings" w:hAnsi="Wingdings" w:hint="default"/>
+        <w:sz w:val="20"/>
+      </w:rPr>
+    </w:lvl>
+    <w:lvl w:ilvl="7" w:tentative="1">
+      <w:start w:val="1"/>
+      <w:numFmt w:val="bullet"/>
+      <w:lvlText w:val=""/>
+      <w:lvlJc w:val="left"/>
+      <w:pPr>
+        <w:tabs>
+          <w:tab w:val="num" w:pos="5760"/>
+        </w:tabs>
+        <w:ind w:left="5760" w:hanging="360"/>
+      </w:pPr>
+      <w:rPr>
+        <w:rFonts w:ascii="Wingdings" w:hAnsi="Wingdings" w:hint="default"/>
+        <w:sz w:val="20"/>
+      </w:rPr>
+    </w:lvl>
+    <w:lvl w:ilvl="8" w:tentative="1">
+      <w:start w:val="1"/>
+      <w:numFmt w:val="bullet"/>
+      <w:lvlText w:val=""/>
+      <w:lvlJc w:val="left"/>
+      <w:pPr>
+        <w:tabs>
+          <w:tab w:val="num" w:pos="6480"/>
+        </w:tabs>
+        <w:ind w:left="6480" w:hanging="360"/>
+      </w:pPr>
+      <w:rPr>
+        <w:rFonts w:ascii="Wingdings" w:hAnsi="Wingdings" w:hint="default"/>
+        <w:sz w:val="20"/>
+      </w:rPr>
+    </w:lvl>
+  </w:abstractNum>
+  <w:abstractNum w:abstractNumId="4" w15:restartNumberingAfterBreak="0">
     <w:nsid w:val="10D73D72"/>
     <w:multiLevelType w:val="multilevel"/>
     <w:tmpl w:val="DA50ED96"/>
@@ -3400,7 +5725,7 @@
       </w:rPr>
     </w:lvl>
   </w:abstractNum>
-  <w:abstractNum w:abstractNumId="3" w15:restartNumberingAfterBreak="0">
+  <w:abstractNum w:abstractNumId="5" w15:restartNumberingAfterBreak="0">
     <w:nsid w:val="122B3661"/>
     <w:multiLevelType w:val="multilevel"/>
     <w:tmpl w:val="C2C473CA"/>
@@ -3549,7 +5874,7 @@
       </w:rPr>
     </w:lvl>
   </w:abstractNum>
-  <w:abstractNum w:abstractNumId="4" w15:restartNumberingAfterBreak="0">
+  <w:abstractNum w:abstractNumId="6" w15:restartNumberingAfterBreak="0">
     <w:nsid w:val="19F74953"/>
     <w:multiLevelType w:val="multilevel"/>
     <w:tmpl w:val="8B8886CC"/>
@@ -3698,7 +6023,7 @@
       </w:rPr>
     </w:lvl>
   </w:abstractNum>
-  <w:abstractNum w:abstractNumId="5" w15:restartNumberingAfterBreak="0">
+  <w:abstractNum w:abstractNumId="7" w15:restartNumberingAfterBreak="0">
     <w:nsid w:val="1E154665"/>
     <w:multiLevelType w:val="multilevel"/>
     <w:tmpl w:val="A7026E7E"/>
@@ -3847,7 +6172,7 @@
       </w:rPr>
     </w:lvl>
   </w:abstractNum>
-  <w:abstractNum w:abstractNumId="6" w15:restartNumberingAfterBreak="0">
+  <w:abstractNum w:abstractNumId="8" w15:restartNumberingAfterBreak="0">
     <w:nsid w:val="20325465"/>
     <w:multiLevelType w:val="multilevel"/>
     <w:tmpl w:val="CA6E50C8"/>
@@ -3996,7 +6321,7 @@
       </w:rPr>
     </w:lvl>
   </w:abstractNum>
-  <w:abstractNum w:abstractNumId="7" w15:restartNumberingAfterBreak="0">
+  <w:abstractNum w:abstractNumId="9" w15:restartNumberingAfterBreak="0">
     <w:nsid w:val="221E002E"/>
     <w:multiLevelType w:val="multilevel"/>
     <w:tmpl w:val="12A20DFC"/>
@@ -4109,7 +6434,120 @@
       </w:pPr>
     </w:lvl>
   </w:abstractNum>
-  <w:abstractNum w:abstractNumId="8" w15:restartNumberingAfterBreak="0">
+  <w:abstractNum w:abstractNumId="10" w15:restartNumberingAfterBreak="0">
+    <w:nsid w:val="2C951E35"/>
+    <w:multiLevelType w:val="multilevel"/>
+    <w:tmpl w:val="00924B76"/>
+    <w:lvl w:ilvl="0">
+      <w:start w:val="41"/>
+      <w:numFmt w:val="decimal"/>
+      <w:lvlText w:val="%1."/>
+      <w:lvlJc w:val="left"/>
+      <w:pPr>
+        <w:tabs>
+          <w:tab w:val="num" w:pos="720"/>
+        </w:tabs>
+        <w:ind w:left="720" w:hanging="360"/>
+      </w:pPr>
+    </w:lvl>
+    <w:lvl w:ilvl="1" w:tentative="1">
+      <w:start w:val="1"/>
+      <w:numFmt w:val="decimal"/>
+      <w:lvlText w:val="%2."/>
+      <w:lvlJc w:val="left"/>
+      <w:pPr>
+        <w:tabs>
+          <w:tab w:val="num" w:pos="1440"/>
+        </w:tabs>
+        <w:ind w:left="1440" w:hanging="360"/>
+      </w:pPr>
+    </w:lvl>
+    <w:lvl w:ilvl="2" w:tentative="1">
+      <w:start w:val="1"/>
+      <w:numFmt w:val="decimal"/>
+      <w:lvlText w:val="%3."/>
+      <w:lvlJc w:val="left"/>
+      <w:pPr>
+        <w:tabs>
+          <w:tab w:val="num" w:pos="2160"/>
+        </w:tabs>
+        <w:ind w:left="2160" w:hanging="360"/>
+      </w:pPr>
+    </w:lvl>
+    <w:lvl w:ilvl="3" w:tentative="1">
+      <w:start w:val="1"/>
+      <w:numFmt w:val="decimal"/>
+      <w:lvlText w:val="%4."/>
+      <w:lvlJc w:val="left"/>
+      <w:pPr>
+        <w:tabs>
+          <w:tab w:val="num" w:pos="2880"/>
+        </w:tabs>
+        <w:ind w:left="2880" w:hanging="360"/>
+      </w:pPr>
+    </w:lvl>
+    <w:lvl w:ilvl="4" w:tentative="1">
+      <w:start w:val="1"/>
+      <w:numFmt w:val="decimal"/>
+      <w:lvlText w:val="%5."/>
+      <w:lvlJc w:val="left"/>
+      <w:pPr>
+        <w:tabs>
+          <w:tab w:val="num" w:pos="3600"/>
+        </w:tabs>
+        <w:ind w:left="3600" w:hanging="360"/>
+      </w:pPr>
+    </w:lvl>
+    <w:lvl w:ilvl="5" w:tentative="1">
+      <w:start w:val="1"/>
+      <w:numFmt w:val="decimal"/>
+      <w:lvlText w:val="%6."/>
+      <w:lvlJc w:val="left"/>
+      <w:pPr>
+        <w:tabs>
+          <w:tab w:val="num" w:pos="4320"/>
+        </w:tabs>
+        <w:ind w:left="4320" w:hanging="360"/>
+      </w:pPr>
+    </w:lvl>
+    <w:lvl w:ilvl="6" w:tentative="1">
+      <w:start w:val="1"/>
+      <w:numFmt w:val="decimal"/>
+      <w:lvlText w:val="%7."/>
+      <w:lvlJc w:val="left"/>
+      <w:pPr>
+        <w:tabs>
+          <w:tab w:val="num" w:pos="5040"/>
+        </w:tabs>
+        <w:ind w:left="5040" w:hanging="360"/>
+      </w:pPr>
+    </w:lvl>
+    <w:lvl w:ilvl="7" w:tentative="1">
+      <w:start w:val="1"/>
+      <w:numFmt w:val="decimal"/>
+      <w:lvlText w:val="%8."/>
+      <w:lvlJc w:val="left"/>
+      <w:pPr>
+        <w:tabs>
+          <w:tab w:val="num" w:pos="5760"/>
+        </w:tabs>
+        <w:ind w:left="5760" w:hanging="360"/>
+      </w:pPr>
+    </w:lvl>
+    <w:lvl w:ilvl="8" w:tentative="1">
+      <w:start w:val="1"/>
+      <w:numFmt w:val="decimal"/>
+      <w:lvlText w:val="%9."/>
+      <w:lvlJc w:val="left"/>
+      <w:pPr>
+        <w:tabs>
+          <w:tab w:val="num" w:pos="6480"/>
+        </w:tabs>
+        <w:ind w:left="6480" w:hanging="360"/>
+      </w:pPr>
+    </w:lvl>
+  </w:abstractNum>
+  <w:abstractNum w:abstractNumId="11" w15:restartNumberingAfterBreak="0">
     <w:nsid w:val="329A0CF8"/>
     <w:multiLevelType w:val="multilevel"/>
     <w:tmpl w:val="59C09B10"/>
@@ -4258,7 +6696,120 @@
       </w:rPr>
     </w:lvl>
   </w:abstractNum>
-  <w:abstractNum w:abstractNumId="9" w15:restartNumberingAfterBreak="0">
+  <w:abstractNum w:abstractNumId="12" w15:restartNumberingAfterBreak="0">
+    <w:nsid w:val="373956E7"/>
+    <w:multiLevelType w:val="multilevel"/>
+    <w:tmpl w:val="2F842396"/>
+    <w:lvl w:ilvl="0">
+      <w:start w:val="31"/>
+      <w:numFmt w:val="decimal"/>
+      <w:lvlText w:val="%1."/>
+      <w:lvlJc w:val="left"/>
+      <w:pPr>
+        <w:tabs>
+          <w:tab w:val="num" w:pos="720"/>
+        </w:tabs>
+        <w:ind w:left="720" w:hanging="360"/>
+      </w:pPr>
+    </w:lvl>
+    <w:lvl w:ilvl="1" w:tentative="1">
+      <w:start w:val="1"/>
+      <w:numFmt w:val="decimal"/>
+      <w:lvlText w:val="%2."/>
+      <w:lvlJc w:val="left"/>
+      <w:pPr>
+        <w:tabs>
+          <w:tab w:val="num" w:pos="1440"/>
+        </w:tabs>
+        <w:ind w:left="1440" w:hanging="360"/>
+      </w:pPr>
+    </w:lvl>
+    <w:lvl w:ilvl="2" w:tentative="1">
+      <w:start w:val="1"/>
+      <w:numFmt w:val="decimal"/>
+      <w:lvlText w:val="%3."/>
+      <w:lvlJc w:val="left"/>
+      <w:pPr>
+        <w:tabs>
+          <w:tab w:val="num" w:pos="2160"/>
+        </w:tabs>
+        <w:ind w:left="2160" w:hanging="360"/>
+      </w:pPr>
+    </w:lvl>
+    <w:lvl w:ilvl="3" w:tentative="1">
+      <w:start w:val="1"/>
+      <w:numFmt w:val="decimal"/>
+      <w:lvlText w:val="%4."/>
+      <w:lvlJc w:val="left"/>
+      <w:pPr>
+        <w:tabs>
+          <w:tab w:val="num" w:pos="2880"/>
+        </w:tabs>
+        <w:ind w:left="2880" w:hanging="360"/>
+      </w:pPr>
+    </w:lvl>
+    <w:lvl w:ilvl="4" w:tentative="1">
+      <w:start w:val="1"/>
+      <w:numFmt w:val="decimal"/>
+      <w:lvlText w:val="%5."/>
+      <w:lvlJc w:val="left"/>
+      <w:pPr>
+        <w:tabs>
+          <w:tab w:val="num" w:pos="3600"/>
+        </w:tabs>
+        <w:ind w:left="3600" w:hanging="360"/>
+      </w:pPr>
+    </w:lvl>
+    <w:lvl w:ilvl="5" w:tentative="1">
+      <w:start w:val="1"/>
+      <w:numFmt w:val="decimal"/>
+      <w:lvlText w:val="%6."/>
+      <w:lvlJc w:val="left"/>
+      <w:pPr>
+        <w:tabs>
+          <w:tab w:val="num" w:pos="4320"/>
+        </w:tabs>
+        <w:ind w:left="4320" w:hanging="360"/>
+      </w:pPr>
+    </w:lvl>
+    <w:lvl w:ilvl="6" w:tentative="1">
+      <w:start w:val="1"/>
+      <w:numFmt w:val="decimal"/>
+      <w:lvlText w:val="%7."/>
+      <w:lvlJc w:val="left"/>
+      <w:pPr>
+        <w:tabs>
+          <w:tab w:val="num" w:pos="5040"/>
+        </w:tabs>
+        <w:ind w:left="5040" w:hanging="360"/>
+      </w:pPr>
+    </w:lvl>
+    <w:lvl w:ilvl="7" w:tentative="1">
+      <w:start w:val="1"/>
+      <w:numFmt w:val="decimal"/>
+      <w:lvlText w:val="%8."/>
+      <w:lvlJc w:val="left"/>
+      <w:pPr>
+        <w:tabs>
+          <w:tab w:val="num" w:pos="5760"/>
+        </w:tabs>
+        <w:ind w:left="5760" w:hanging="360"/>
+      </w:pPr>
+    </w:lvl>
+    <w:lvl w:ilvl="8" w:tentative="1">
+      <w:start w:val="1"/>
+      <w:numFmt w:val="decimal"/>
+      <w:lvlText w:val="%9."/>
+      <w:lvlJc w:val="left"/>
+      <w:pPr>
+        <w:tabs>
+          <w:tab w:val="num" w:pos="6480"/>
+        </w:tabs>
+        <w:ind w:left="6480" w:hanging="360"/>
+      </w:pPr>
+    </w:lvl>
+  </w:abstractNum>
+  <w:abstractNum w:abstractNumId="13" w15:restartNumberingAfterBreak="0">
     <w:nsid w:val="37557EE5"/>
     <w:multiLevelType w:val="multilevel"/>
     <w:tmpl w:val="E46EDED8"/>
@@ -4407,7 +6958,7 @@
       </w:rPr>
     </w:lvl>
   </w:abstractNum>
-  <w:abstractNum w:abstractNumId="10" w15:restartNumberingAfterBreak="0">
+  <w:abstractNum w:abstractNumId="14" w15:restartNumberingAfterBreak="0">
     <w:nsid w:val="3D191DEB"/>
     <w:multiLevelType w:val="multilevel"/>
     <w:tmpl w:val="ED28C99C"/>
@@ -4556,7 +7107,7 @@
       </w:rPr>
     </w:lvl>
   </w:abstractNum>
-  <w:abstractNum w:abstractNumId="11" w15:restartNumberingAfterBreak="0">
+  <w:abstractNum w:abstractNumId="15" w15:restartNumberingAfterBreak="0">
     <w:nsid w:val="3E517ACA"/>
     <w:multiLevelType w:val="multilevel"/>
     <w:tmpl w:val="CD0CCA80"/>
@@ -4705,7 +7256,7 @@
       </w:rPr>
     </w:lvl>
   </w:abstractNum>
-  <w:abstractNum w:abstractNumId="12" w15:restartNumberingAfterBreak="0">
+  <w:abstractNum w:abstractNumId="16" w15:restartNumberingAfterBreak="0">
     <w:nsid w:val="40386BBD"/>
     <w:multiLevelType w:val="multilevel"/>
     <w:tmpl w:val="02DE4AC0"/>
@@ -4854,7 +7405,7 @@
       </w:rPr>
     </w:lvl>
   </w:abstractNum>
-  <w:abstractNum w:abstractNumId="13" w15:restartNumberingAfterBreak="0">
+  <w:abstractNum w:abstractNumId="17" w15:restartNumberingAfterBreak="0">
     <w:nsid w:val="420B73E6"/>
     <w:multiLevelType w:val="multilevel"/>
     <w:tmpl w:val="096CE6C0"/>
@@ -5003,7 +7554,120 @@
       </w:rPr>
     </w:lvl>
   </w:abstractNum>
-  <w:abstractNum w:abstractNumId="14" w15:restartNumberingAfterBreak="0">
+  <w:abstractNum w:abstractNumId="18" w15:restartNumberingAfterBreak="0">
+    <w:nsid w:val="48082E8D"/>
+    <w:multiLevelType w:val="multilevel"/>
+    <w:tmpl w:val="2D80F740"/>
+    <w:lvl w:ilvl="0">
+      <w:start w:val="21"/>
+      <w:numFmt w:val="decimal"/>
+      <w:lvlText w:val="%1."/>
+      <w:lvlJc w:val="left"/>
+      <w:pPr>
+        <w:tabs>
+          <w:tab w:val="num" w:pos="720"/>
+        </w:tabs>
+        <w:ind w:left="720" w:hanging="360"/>
+      </w:pPr>
+    </w:lvl>
+    <w:lvl w:ilvl="1" w:tentative="1">
+      <w:start w:val="1"/>
+      <w:numFmt w:val="decimal"/>
+      <w:lvlText w:val="%2."/>
+      <w:lvlJc w:val="left"/>
+      <w:pPr>
+        <w:tabs>
+          <w:tab w:val="num" w:pos="1440"/>
+        </w:tabs>
+        <w:ind w:left="1440" w:hanging="360"/>
+      </w:pPr>
+    </w:lvl>
+    <w:lvl w:ilvl="2" w:tentative="1">
+      <w:start w:val="1"/>
+      <w:numFmt w:val="decimal"/>
+      <w:lvlText w:val="%3."/>
+      <w:lvlJc w:val="left"/>
+      <w:pPr>
+        <w:tabs>
+          <w:tab w:val="num" w:pos="2160"/>
+        </w:tabs>
+        <w:ind w:left="2160" w:hanging="360"/>
+      </w:pPr>
+    </w:lvl>
+    <w:lvl w:ilvl="3" w:tentative="1">
+      <w:start w:val="1"/>
+      <w:numFmt w:val="decimal"/>
+      <w:lvlText w:val="%4."/>
+      <w:lvlJc w:val="left"/>
+      <w:pPr>
+        <w:tabs>
+          <w:tab w:val="num" w:pos="2880"/>
+        </w:tabs>
+        <w:ind w:left="2880" w:hanging="360"/>
+      </w:pPr>
+    </w:lvl>
+    <w:lvl w:ilvl="4" w:tentative="1">
+      <w:start w:val="1"/>
+      <w:numFmt w:val="decimal"/>
+      <w:lvlText w:val="%5."/>
+      <w:lvlJc w:val="left"/>
+      <w:pPr>
+        <w:tabs>
+          <w:tab w:val="num" w:pos="3600"/>
+        </w:tabs>
+        <w:ind w:left="3600" w:hanging="360"/>
+      </w:pPr>
+    </w:lvl>
+    <w:lvl w:ilvl="5" w:tentative="1">
+      <w:start w:val="1"/>
+      <w:numFmt w:val="decimal"/>
+      <w:lvlText w:val="%6."/>
+      <w:lvlJc w:val="left"/>
+      <w:pPr>
+        <w:tabs>
+          <w:tab w:val="num" w:pos="4320"/>
+        </w:tabs>
+        <w:ind w:left="4320" w:hanging="360"/>
+      </w:pPr>
+    </w:lvl>
+    <w:lvl w:ilvl="6" w:tentative="1">
+      <w:start w:val="1"/>
+      <w:numFmt w:val="decimal"/>
+      <w:lvlText w:val="%7."/>
+      <w:lvlJc w:val="left"/>
+      <w:pPr>
+        <w:tabs>
+          <w:tab w:val="num" w:pos="5040"/>
+        </w:tabs>
+        <w:ind w:left="5040" w:hanging="360"/>
+      </w:pPr>
+    </w:lvl>
+    <w:lvl w:ilvl="7" w:tentative="1">
+      <w:start w:val="1"/>
+      <w:numFmt w:val="decimal"/>
+      <w:lvlText w:val="%8."/>
+      <w:lvlJc w:val="left"/>
+      <w:pPr>
+        <w:tabs>
+          <w:tab w:val="num" w:pos="5760"/>
+        </w:tabs>
+        <w:ind w:left="5760" w:hanging="360"/>
+      </w:pPr>
+    </w:lvl>
+    <w:lvl w:ilvl="8" w:tentative="1">
+      <w:start w:val="1"/>
+      <w:numFmt w:val="decimal"/>
+      <w:lvlText w:val="%9."/>
+      <w:lvlJc w:val="left"/>
+      <w:pPr>
+        <w:tabs>
+          <w:tab w:val="num" w:pos="6480"/>
+        </w:tabs>
+        <w:ind w:left="6480" w:hanging="360"/>
+      </w:pPr>
+    </w:lvl>
+  </w:abstractNum>
+  <w:abstractNum w:abstractNumId="19" w15:restartNumberingAfterBreak="0">
     <w:nsid w:val="4CE82883"/>
     <w:multiLevelType w:val="multilevel"/>
     <w:tmpl w:val="EB40A308"/>
@@ -5152,7 +7816,269 @@
       </w:rPr>
     </w:lvl>
   </w:abstractNum>
-  <w:abstractNum w:abstractNumId="15" w15:restartNumberingAfterBreak="0">
+  <w:abstractNum w:abstractNumId="20" w15:restartNumberingAfterBreak="0">
+    <w:nsid w:val="550972CE"/>
+    <w:multiLevelType w:val="multilevel"/>
+    <w:tmpl w:val="4B14B54C"/>
+    <w:lvl w:ilvl="0">
+      <w:start w:val="11"/>
+      <w:numFmt w:val="decimal"/>
+      <w:lvlText w:val="%1."/>
+      <w:lvlJc w:val="left"/>
+      <w:pPr>
+        <w:tabs>
+          <w:tab w:val="num" w:pos="720"/>
+        </w:tabs>
+        <w:ind w:left="720" w:hanging="360"/>
+      </w:pPr>
+    </w:lvl>
+    <w:lvl w:ilvl="1" w:tentative="1">
+      <w:start w:val="1"/>
+      <w:numFmt w:val="decimal"/>
+      <w:lvlText w:val="%2."/>
+      <w:lvlJc w:val="left"/>
+      <w:pPr>
+        <w:tabs>
+          <w:tab w:val="num" w:pos="1440"/>
+        </w:tabs>
+        <w:ind w:left="1440" w:hanging="360"/>
+      </w:pPr>
+    </w:lvl>
+    <w:lvl w:ilvl="2" w:tentative="1">
+      <w:start w:val="1"/>
+      <w:numFmt w:val="decimal"/>
+      <w:lvlText w:val="%3."/>
+      <w:lvlJc w:val="left"/>
+      <w:pPr>
+        <w:tabs>
+          <w:tab w:val="num" w:pos="2160"/>
+        </w:tabs>
+        <w:ind w:left="2160" w:hanging="360"/>
+      </w:pPr>
+    </w:lvl>
+    <w:lvl w:ilvl="3" w:tentative="1">
+      <w:start w:val="1"/>
+      <w:numFmt w:val="decimal"/>
+      <w:lvlText w:val="%4."/>
+      <w:lvlJc w:val="left"/>
+      <w:pPr>
+        <w:tabs>
+          <w:tab w:val="num" w:pos="2880"/>
+        </w:tabs>
+        <w:ind w:left="2880" w:hanging="360"/>
+      </w:pPr>
+    </w:lvl>
+    <w:lvl w:ilvl="4" w:tentative="1">
+      <w:start w:val="1"/>
+      <w:numFmt w:val="decimal"/>
+      <w:lvlText w:val="%5."/>
+      <w:lvlJc w:val="left"/>
+      <w:pPr>
+        <w:tabs>
+          <w:tab w:val="num" w:pos="3600"/>
+        </w:tabs>
+        <w:ind w:left="3600" w:hanging="360"/>
+      </w:pPr>
+    </w:lvl>
+    <w:lvl w:ilvl="5" w:tentative="1">
+      <w:start w:val="1"/>
+      <w:numFmt w:val="decimal"/>
+      <w:lvlText w:val="%6."/>
+      <w:lvlJc w:val="left"/>
+      <w:pPr>
+        <w:tabs>
+          <w:tab w:val="num" w:pos="4320"/>
+        </w:tabs>
+        <w:ind w:left="4320" w:hanging="360"/>
+      </w:pPr>
+    </w:lvl>
+    <w:lvl w:ilvl="6" w:tentative="1">
+      <w:start w:val="1"/>
+      <w:numFmt w:val="decimal"/>
+      <w:lvlText w:val="%7."/>
+      <w:lvlJc w:val="left"/>
+      <w:pPr>
+        <w:tabs>
+          <w:tab w:val="num" w:pos="5040"/>
+        </w:tabs>
+        <w:ind w:left="5040" w:hanging="360"/>
+      </w:pPr>
+    </w:lvl>
+    <w:lvl w:ilvl="7" w:tentative="1">
+      <w:start w:val="1"/>
+      <w:numFmt w:val="decimal"/>
+      <w:lvlText w:val="%8."/>
+      <w:lvlJc w:val="left"/>
+      <w:pPr>
+        <w:tabs>
+          <w:tab w:val="num" w:pos="5760"/>
+        </w:tabs>
+        <w:ind w:left="5760" w:hanging="360"/>
+      </w:pPr>
+    </w:lvl>
+    <w:lvl w:ilvl="8" w:tentative="1">
+      <w:start w:val="1"/>
+      <w:numFmt w:val="decimal"/>
+      <w:lvlText w:val="%9."/>
+      <w:lvlJc w:val="left"/>
+      <w:pPr>
+        <w:tabs>
+          <w:tab w:val="num" w:pos="6480"/>
+        </w:tabs>
+        <w:ind w:left="6480" w:hanging="360"/>
+      </w:pPr>
+    </w:lvl>
+  </w:abstractNum>
+  <w:abstractNum w:abstractNumId="21" w15:restartNumberingAfterBreak="0">
+    <w:nsid w:val="55394473"/>
+    <w:multiLevelType w:val="multilevel"/>
+    <w:tmpl w:val="818A1AC0"/>
+    <w:lvl w:ilvl="0">
+      <w:start w:val="1"/>
+      <w:numFmt w:val="bullet"/>
+      <w:lvlText w:val=""/>
+      <w:lvlJc w:val="left"/>
+      <w:pPr>
+        <w:tabs>
+          <w:tab w:val="num" w:pos="720"/>
+        </w:tabs>
+        <w:ind w:left="720" w:hanging="360"/>
+      </w:pPr>
+      <w:rPr>
+        <w:rFonts w:ascii="Symbol" w:hAnsi="Symbol" w:hint="default"/>
+        <w:sz w:val="20"/>
+      </w:rPr>
+    </w:lvl>
+    <w:lvl w:ilvl="1" w:tentative="1">
+      <w:start w:val="1"/>
+      <w:numFmt w:val="bullet"/>
+      <w:lvlText w:val="o"/>
+      <w:lvlJc w:val="left"/>
+      <w:pPr>
+        <w:tabs>
+          <w:tab w:val="num" w:pos="1440"/>
+        </w:tabs>
+        <w:ind w:left="1440" w:hanging="360"/>
+      </w:pPr>
+      <w:rPr>
+        <w:rFonts w:ascii="Courier New" w:hAnsi="Courier New" w:hint="default"/>
+        <w:sz w:val="20"/>
+      </w:rPr>
+    </w:lvl>
+    <w:lvl w:ilvl="2" w:tentative="1">
+      <w:start w:val="1"/>
+      <w:numFmt w:val="bullet"/>
+      <w:lvlText w:val=""/>
+      <w:lvlJc w:val="left"/>
+      <w:pPr>
+        <w:tabs>
+          <w:tab w:val="num" w:pos="2160"/>
+        </w:tabs>
+        <w:ind w:left="2160" w:hanging="360"/>
+      </w:pPr>
+      <w:rPr>
+        <w:rFonts w:ascii="Wingdings" w:hAnsi="Wingdings" w:hint="default"/>
+        <w:sz w:val="20"/>
+      </w:rPr>
+    </w:lvl>
+    <w:lvl w:ilvl="3" w:tentative="1">
+      <w:start w:val="1"/>
+      <w:numFmt w:val="bullet"/>
+      <w:lvlText w:val=""/>
+      <w:lvlJc w:val="left"/>
+      <w:pPr>
+        <w:tabs>
+          <w:tab w:val="num" w:pos="2880"/>
+        </w:tabs>
+        <w:ind w:left="2880" w:hanging="360"/>
+      </w:pPr>
+      <w:rPr>
+        <w:rFonts w:ascii="Wingdings" w:hAnsi="Wingdings" w:hint="default"/>
+        <w:sz w:val="20"/>
+      </w:rPr>
+    </w:lvl>
+    <w:lvl w:ilvl="4" w:tentative="1">
+      <w:start w:val="1"/>
+      <w:numFmt w:val="bullet"/>
+      <w:lvlText w:val=""/>
+      <w:lvlJc w:val="left"/>
+      <w:pPr>
+        <w:tabs>
+          <w:tab w:val="num" w:pos="3600"/>
+        </w:tabs>
+        <w:ind w:left="3600" w:hanging="360"/>
+      </w:pPr>
+      <w:rPr>
+        <w:rFonts w:ascii="Wingdings" w:hAnsi="Wingdings" w:hint="default"/>
+        <w:sz w:val="20"/>
+      </w:rPr>
+    </w:lvl>
+    <w:lvl w:ilvl="5" w:tentative="1">
+      <w:start w:val="1"/>
+      <w:numFmt w:val="bullet"/>
+      <w:lvlText w:val=""/>
+      <w:lvlJc w:val="left"/>
+      <w:pPr>
+        <w:tabs>
+          <w:tab w:val="num" w:pos="4320"/>
+        </w:tabs>
+        <w:ind w:left="4320" w:hanging="360"/>
+      </w:pPr>
+      <w:rPr>
+        <w:rFonts w:ascii="Wingdings" w:hAnsi="Wingdings" w:hint="default"/>
+        <w:sz w:val="20"/>
+      </w:rPr>
+    </w:lvl>
+    <w:lvl w:ilvl="6" w:tentative="1">
+      <w:start w:val="1"/>
+      <w:numFmt w:val="bullet"/>
+      <w:lvlText w:val=""/>
+      <w:lvlJc w:val="left"/>
+      <w:pPr>
+        <w:tabs>
+          <w:tab w:val="num" w:pos="5040"/>
+        </w:tabs>
+        <w:ind w:left="5040" w:hanging="360"/>
+      </w:pPr>
+      <w:rPr>
+        <w:rFonts w:ascii="Wingdings" w:hAnsi="Wingdings" w:hint="default"/>
+        <w:sz w:val="20"/>
+      </w:rPr>
+    </w:lvl>
+    <w:lvl w:ilvl="7" w:tentative="1">
+      <w:start w:val="1"/>
+      <w:numFmt w:val="bullet"/>
+      <w:lvlText w:val=""/>
+      <w:lvlJc w:val="left"/>
+      <w:pPr>
+        <w:tabs>
+          <w:tab w:val="num" w:pos="5760"/>
+        </w:tabs>
+        <w:ind w:left="5760" w:hanging="360"/>
+      </w:pPr>
+      <w:rPr>
+        <w:rFonts w:ascii="Wingdings" w:hAnsi="Wingdings" w:hint="default"/>
+        <w:sz w:val="20"/>
+      </w:rPr>
+    </w:lvl>
+    <w:lvl w:ilvl="8" w:tentative="1">
+      <w:start w:val="1"/>
+      <w:numFmt w:val="bullet"/>
+      <w:lvlText w:val=""/>
+      <w:lvlJc w:val="left"/>
+      <w:pPr>
+        <w:tabs>
+          <w:tab w:val="num" w:pos="6480"/>
+        </w:tabs>
+        <w:ind w:left="6480" w:hanging="360"/>
+      </w:pPr>
+      <w:rPr>
+        <w:rFonts w:ascii="Wingdings" w:hAnsi="Wingdings" w:hint="default"/>
+        <w:sz w:val="20"/>
+      </w:rPr>
+    </w:lvl>
+  </w:abstractNum>
+  <w:abstractNum w:abstractNumId="22" w15:restartNumberingAfterBreak="0">
     <w:nsid w:val="5EBE78D0"/>
     <w:multiLevelType w:val="multilevel"/>
     <w:tmpl w:val="46DA66C8"/>
@@ -5301,7 +8227,7 @@
       </w:rPr>
     </w:lvl>
   </w:abstractNum>
-  <w:abstractNum w:abstractNumId="16" w15:restartNumberingAfterBreak="0">
+  <w:abstractNum w:abstractNumId="23" w15:restartNumberingAfterBreak="0">
     <w:nsid w:val="618E4061"/>
     <w:multiLevelType w:val="multilevel"/>
     <w:tmpl w:val="1F569560"/>
@@ -5450,7 +8376,7 @@
       </w:rPr>
     </w:lvl>
   </w:abstractNum>
-  <w:abstractNum w:abstractNumId="17" w15:restartNumberingAfterBreak="0">
+  <w:abstractNum w:abstractNumId="24" w15:restartNumberingAfterBreak="0">
     <w:nsid w:val="63F02A63"/>
     <w:multiLevelType w:val="multilevel"/>
     <w:tmpl w:val="86D06272"/>
@@ -5599,7 +8525,7 @@
       </w:rPr>
     </w:lvl>
   </w:abstractNum>
-  <w:abstractNum w:abstractNumId="18" w15:restartNumberingAfterBreak="0">
+  <w:abstractNum w:abstractNumId="25" w15:restartNumberingAfterBreak="0">
     <w:nsid w:val="7B2A5DB1"/>
     <w:multiLevelType w:val="multilevel"/>
     <w:tmpl w:val="1214F258"/>
@@ -5748,7 +8674,7 @@
       </w:rPr>
     </w:lvl>
   </w:abstractNum>
-  <w:abstractNum w:abstractNumId="19" w15:restartNumberingAfterBreak="0">
+  <w:abstractNum w:abstractNumId="26" w15:restartNumberingAfterBreak="0">
     <w:nsid w:val="7E38041B"/>
     <w:multiLevelType w:val="multilevel"/>
     <w:tmpl w:val="5DBA01E2"/>
@@ -5901,61 +8827,82 @@
     <w:abstractNumId w:val="1"/>
   </w:num>
   <w:num w:numId="2" w16cid:durableId="363335072">
-    <w:abstractNumId w:val="11"/>
+    <w:abstractNumId w:val="15"/>
   </w:num>
   <w:num w:numId="3" w16cid:durableId="2146660628">
     <w:abstractNumId w:val="0"/>
   </w:num>
   <w:num w:numId="4" w16cid:durableId="485246007">
+    <w:abstractNumId w:val="24"/>
+  </w:num>
+  <w:num w:numId="5" w16cid:durableId="1592278294">
+    <w:abstractNumId w:val="26"/>
+  </w:num>
+  <w:num w:numId="6" w16cid:durableId="148252033">
     <w:abstractNumId w:val="17"/>
   </w:num>
-  <w:num w:numId="5" w16cid:durableId="1592278294">
+  <w:num w:numId="7" w16cid:durableId="1688485044">
+    <w:abstractNumId w:val="9"/>
+  </w:num>
+  <w:num w:numId="8" w16cid:durableId="2081755973">
+    <w:abstractNumId w:val="14"/>
+  </w:num>
+  <w:num w:numId="9" w16cid:durableId="757169014">
+    <w:abstractNumId w:val="8"/>
+  </w:num>
+  <w:num w:numId="10" w16cid:durableId="600257230">
+    <w:abstractNumId w:val="7"/>
+  </w:num>
+  <w:num w:numId="11" w16cid:durableId="1345326799">
+    <w:abstractNumId w:val="25"/>
+  </w:num>
+  <w:num w:numId="12" w16cid:durableId="880747762">
+    <w:abstractNumId w:val="22"/>
+  </w:num>
+  <w:num w:numId="13" w16cid:durableId="1236429582">
+    <w:abstractNumId w:val="5"/>
+  </w:num>
+  <w:num w:numId="14" w16cid:durableId="2092308216">
+    <w:abstractNumId w:val="16"/>
+  </w:num>
+  <w:num w:numId="15" w16cid:durableId="1979534544">
+    <w:abstractNumId w:val="23"/>
+  </w:num>
+  <w:num w:numId="16" w16cid:durableId="1949847794">
+    <w:abstractNumId w:val="6"/>
+  </w:num>
+  <w:num w:numId="17" w16cid:durableId="1209419695">
+    <w:abstractNumId w:val="13"/>
+  </w:num>
+  <w:num w:numId="18" w16cid:durableId="244338457">
+    <w:abstractNumId w:val="11"/>
+  </w:num>
+  <w:num w:numId="19" w16cid:durableId="461653992">
+    <w:abstractNumId w:val="4"/>
+  </w:num>
+  <w:num w:numId="20" w16cid:durableId="215900980">
     <w:abstractNumId w:val="19"/>
   </w:num>
-  <w:num w:numId="6" w16cid:durableId="148252033">
-    <w:abstractNumId w:val="13"/>
+  <w:num w:numId="21" w16cid:durableId="1213737274">
+    <w:abstractNumId w:val="3"/>
   </w:num>
-  <w:num w:numId="7" w16cid:durableId="1688485044">
-    <w:abstractNumId w:val="7"/>
+  <w:num w:numId="22" w16cid:durableId="1616331960">
+    <w:abstractNumId w:val="21"/>
   </w:num>
-  <w:num w:numId="8" w16cid:durableId="2081755973">
-    <w:abstractNumId w:val="10"/>
+  <w:num w:numId="23" w16cid:durableId="1225680784">
+    <w:abstractNumId w:val="2"/>
   </w:num>
-  <w:num w:numId="9" w16cid:durableId="757169014">
-    <w:abstractNumId w:val="6"/>
+  <w:num w:numId="24" w16cid:durableId="1388063638">
+    <w:abstractNumId w:val="20"/>
   </w:num>
-  <w:num w:numId="10" w16cid:durableId="600257230">
-    <w:abstractNumId w:val="5"/>
-  </w:num>
-  <w:num w:numId="11" w16cid:durableId="1345326799">
+  <w:num w:numId="25" w16cid:durableId="23869951">
     <w:abstractNumId w:val="18"/>
   </w:num>
-  <w:num w:numId="12" w16cid:durableId="880747762">
-    <w:abstractNumId w:val="15"/>
-  </w:num>
-  <w:num w:numId="13" w16cid:durableId="1236429582">
-    <w:abstractNumId w:val="3"/>
-  </w:num>
-  <w:num w:numId="14" w16cid:durableId="2092308216">
+  <w:num w:numId="26" w16cid:durableId="1152983496">
     <w:abstractNumId w:val="12"/>
   </w:num>
-  <w:num w:numId="15" w16cid:durableId="1979534544">
-    <w:abstractNumId w:val="16"/>
-  </w:num>
-  <w:num w:numId="16" w16cid:durableId="1949847794">
-    <w:abstractNumId w:val="4"/>
-  </w:num>
-  <w:num w:numId="17" w16cid:durableId="1209419695">
-    <w:abstractNumId w:val="9"/>
-  </w:num>
-  <w:num w:numId="18" w16cid:durableId="244338457">
-    <w:abstractNumId w:val="8"/>
-  </w:num>
-  <w:num w:numId="19" w16cid:durableId="461653992">
-    <w:abstractNumId w:val="2"/>
-  </w:num>
-  <w:num w:numId="20" w16cid:durableId="215900980">
-    <w:abstractNumId w:val="14"/>
+  <w:num w:numId="27" w16cid:durableId="686948956">
+    <w:abstractNumId w:val="10"/>
   </w:num>
 </w:numbering>
 </file>

</xml_diff>